<commit_message>
remoção de arquivos desnecessários
</commit_message>
<xml_diff>
--- a/agenteOS/Meu primei Agente de IA.docx
+++ b/agenteOS/Meu primei Agente de IA.docx
@@ -239,23 +239,7 @@
         <w:t>Iniciante que sou, busquei um parceiro para este desenvolvimento então</w:t>
       </w:r>
       <w:r>
-        <w:t xml:space="preserve"> pensei, já que vou usar o Gemini por que não </w:t>
-      </w:r>
-      <w:proofErr w:type="gramStart"/>
-      <w:r>
-        <w:t>usá-lo</w:t>
-      </w:r>
-      <w:proofErr w:type="gramEnd"/>
-      <w:r>
-        <w:t xml:space="preserve"> como parceiro de programação? Então fui </w:t>
-      </w:r>
-      <w:proofErr w:type="gramStart"/>
-      <w:r>
-        <w:t>no</w:t>
-      </w:r>
-      <w:proofErr w:type="gramEnd"/>
-      <w:r>
-        <w:t xml:space="preserve"> Gemini e iniciei um novo chat com o GEM Parceiro de Programação e escrevi o prompt:</w:t>
+        <w:t xml:space="preserve"> pensei, já que vou usar o Gemini por que não usá-lo como parceiro de programação? Então fui no Gemini e iniciei um novo chat com o GEM Parceiro de Programação e escrevi o prompt:</w:t>
       </w:r>
     </w:p>
     <w:p>
@@ -941,18 +925,13 @@
       </w:r>
       <w:r>
         <w:lastRenderedPageBreak/>
-        <w:t xml:space="preserve">chave em um arquivo </w:t>
-      </w:r>
-      <w:proofErr w:type="gramStart"/>
-      <w:r>
-        <w:t>‘,</w:t>
+        <w:t>chave em um arquivo ‘,</w:t>
       </w:r>
       <w:proofErr w:type="spellStart"/>
       <w:r>
         <w:t>env</w:t>
       </w:r>
       <w:proofErr w:type="spellEnd"/>
-      <w:proofErr w:type="gramEnd"/>
       <w:r>
         <w:t>’. Neste arquivo você colocará todas as chaves secretas que teu script precisará. No meu caso só precisarei da chave de api do google.</w:t>
       </w:r>
@@ -991,15 +970,7 @@
       </w:r>
       <w:proofErr w:type="spellEnd"/>
       <w:r>
-        <w:t xml:space="preserve"> GOOGLE_API_KEY</w:t>
-      </w:r>
-      <w:proofErr w:type="gramStart"/>
-      <w:r>
-        <w:t>=”cole</w:t>
-      </w:r>
-      <w:proofErr w:type="gramEnd"/>
-      <w:r>
-        <w:t xml:space="preserve"> aqui a chave”</w:t>
+        <w:t xml:space="preserve"> GOOGLE_API_KEY=”cole aqui a chave”</w:t>
       </w:r>
     </w:p>
     <w:p>
@@ -1029,23 +1000,7 @@
         <w:t>Por uma questão de d</w:t>
       </w:r>
       <w:r>
-        <w:t xml:space="preserve">idática vou apresentar o desenvolvimento do script de forma incremental, para você entender como desenvolvi o script, e não simplesmente jogar o código aqui </w:t>
-      </w:r>
-      <w:proofErr w:type="gramStart"/>
-      <w:r>
-        <w:t>pra</w:t>
-      </w:r>
-      <w:proofErr w:type="gramEnd"/>
-      <w:r>
-        <w:t xml:space="preserve"> você sair copiando, e aqui vai uma dica: “Quando assistir </w:t>
-      </w:r>
-      <w:proofErr w:type="gramStart"/>
-      <w:r>
-        <w:t>uma vídeo</w:t>
-      </w:r>
-      <w:proofErr w:type="gramEnd"/>
-      <w:r>
-        <w:t xml:space="preserve"> aula de código, que o professor vem com o código todo pronto, não simplesmente copie o código todo, faça parte a parte e vá salvando em arquivos diferentes cada passo para um dia você ir </w:t>
+        <w:t xml:space="preserve">idática vou apresentar o desenvolvimento do script de forma incremental, para você entender como desenvolvi o script, e não simplesmente jogar o código aqui pra você sair copiando, e aqui vai uma dica: “Quando assistir uma vídeo aula de código, que o professor vem com o código todo pronto, não simplesmente copie o código todo, faça parte a parte e vá salvando em arquivos diferentes cada passo para um dia você ir </w:t>
       </w:r>
       <w:r>
         <w:t>revisando como o professor foi montando o código”. Por que isso ajuda: Primeira coisa – você sempre vai repetindo partes do código, o que ajuda na memorização, Segunda – você vai entendendo como o script foi construído e quando você tiver de montar o seu, você conseguirá rastrear quando surgir algum erro, se você copiar o código todo e lá na frente alguma coisa der errado, provável que você não saiba tratar o erro. Lembre-se: “A repetição é a mãe da retenção”</w:t>
@@ -1136,19 +1091,169 @@
       </w:pPr>
       <w:proofErr w:type="spellStart"/>
       <w:r>
-        <w:t>load_</w:t>
-      </w:r>
-      <w:proofErr w:type="gramStart"/>
-      <w:r>
+        <w:t>load_dotenv</w:t>
+      </w:r>
+      <w:proofErr w:type="spellEnd"/>
+      <w:r>
+        <w:t>()</w:t>
+      </w:r>
+    </w:p>
+    <w:p>
+      <w:pPr>
+        <w:jc w:val="both"/>
+      </w:pPr>
+      <w:r>
+        <w:t>```</w:t>
+      </w:r>
+    </w:p>
+    <w:p>
+      <w:pPr>
+        <w:jc w:val="both"/>
+      </w:pPr>
+      <w:r>
+        <w:t>Pronto agora o script já tem as chaves disponíveis.</w:t>
+      </w:r>
+    </w:p>
+    <w:p>
+      <w:pPr>
+        <w:jc w:val="both"/>
+      </w:pPr>
+      <w:r>
+        <w:t xml:space="preserve">Agora vamos instanciar o framework </w:t>
+      </w:r>
+      <w:proofErr w:type="spellStart"/>
+      <w:r>
+        <w:t>Agno</w:t>
+      </w:r>
+      <w:proofErr w:type="spellEnd"/>
+    </w:p>
+    <w:p>
+      <w:pPr>
+        <w:jc w:val="both"/>
+        <w:rPr>
+          <w:lang w:val="en-US"/>
+        </w:rPr>
+      </w:pPr>
+      <w:r>
+        <w:rPr>
+          <w:lang w:val="en-US"/>
+        </w:rPr>
+        <w:t>```python(main.py)</w:t>
+      </w:r>
+    </w:p>
+    <w:p>
+      <w:pPr>
+        <w:jc w:val="both"/>
+        <w:rPr>
+          <w:lang w:val="en-US"/>
+        </w:rPr>
+      </w:pPr>
+      <w:r>
+        <w:rPr>
+          <w:lang w:val="en-US"/>
+        </w:rPr>
+        <w:t>f</w:t>
+      </w:r>
+      <w:r>
+        <w:rPr>
+          <w:lang w:val="en-US"/>
+        </w:rPr>
+        <w:t xml:space="preserve">rom </w:t>
+      </w:r>
+      <w:proofErr w:type="spellStart"/>
+      <w:r>
+        <w:rPr>
+          <w:lang w:val="en-US"/>
+        </w:rPr>
         <w:t>dotenv</w:t>
       </w:r>
       <w:proofErr w:type="spellEnd"/>
       <w:r>
-        <w:t>(</w:t>
-      </w:r>
-      <w:proofErr w:type="gramEnd"/>
-      <w:r>
-        <w:t>)</w:t>
+        <w:rPr>
+          <w:lang w:val="en-US"/>
+        </w:rPr>
+        <w:t xml:space="preserve"> import </w:t>
+      </w:r>
+      <w:proofErr w:type="spellStart"/>
+      <w:r>
+        <w:rPr>
+          <w:lang w:val="en-US"/>
+        </w:rPr>
+        <w:t>load_d</w:t>
+      </w:r>
+      <w:r>
+        <w:rPr>
+          <w:lang w:val="en-US"/>
+        </w:rPr>
+        <w:t>otenv</w:t>
+      </w:r>
+      <w:proofErr w:type="spellEnd"/>
+    </w:p>
+    <w:p>
+      <w:pPr>
+        <w:jc w:val="both"/>
+      </w:pPr>
+      <w:proofErr w:type="spellStart"/>
+      <w:r>
+        <w:t>from</w:t>
+      </w:r>
+      <w:proofErr w:type="spellEnd"/>
+      <w:r>
+        <w:t xml:space="preserve"> </w:t>
+      </w:r>
+      <w:proofErr w:type="spellStart"/>
+      <w:r>
+        <w:t>agno.agent</w:t>
+      </w:r>
+      <w:proofErr w:type="spellEnd"/>
+      <w:r>
+        <w:t xml:space="preserve"> </w:t>
+      </w:r>
+      <w:proofErr w:type="spellStart"/>
+      <w:r>
+        <w:t>import</w:t>
+      </w:r>
+      <w:proofErr w:type="spellEnd"/>
+      <w:r>
+        <w:t xml:space="preserve"> Agent</w:t>
+      </w:r>
+    </w:p>
+    <w:p>
+      <w:pPr>
+        <w:jc w:val="both"/>
+      </w:pPr>
+    </w:p>
+    <w:p>
+      <w:pPr>
+        <w:jc w:val="both"/>
+      </w:pPr>
+      <w:r>
+        <w:t># Carregar as variáveis de a</w:t>
+      </w:r>
+      <w:r>
+        <w:t>mbiente</w:t>
+      </w:r>
+    </w:p>
+    <w:p>
+      <w:pPr>
+        <w:jc w:val="both"/>
+      </w:pPr>
+      <w:proofErr w:type="spellStart"/>
+      <w:r>
+        <w:lastRenderedPageBreak/>
+        <w:t>load_dotenv</w:t>
+      </w:r>
+      <w:proofErr w:type="spellEnd"/>
+      <w:r>
+        <w:t>()</w:t>
+      </w:r>
+    </w:p>
+    <w:p>
+      <w:pPr>
+        <w:jc w:val="both"/>
+      </w:pPr>
+      <w:r>
+        <w:t>agente = Agent()</w:t>
       </w:r>
     </w:p>
     <w:p>
@@ -1164,21 +1269,46 @@
         <w:jc w:val="both"/>
       </w:pPr>
       <w:r>
-        <w:t>Pronto agora o script já tem as chaves disponíveis.</w:t>
-      </w:r>
-    </w:p>
-    <w:p>
-      <w:pPr>
-        <w:jc w:val="both"/>
-      </w:pPr>
-      <w:r>
-        <w:t xml:space="preserve">Agora vamos instanciar o framework </w:t>
+        <w:t>O Agent precisa de alguns parâmetros: Primeiro você define o nome do agente, depois o modelo de IA depois as tools. Estes parâmetros não precisam seguir a mesma sequência, mas todos são obrigatórios. Então vamos instanciar o modelo e a ferramenta.</w:t>
+      </w:r>
+    </w:p>
+    <w:p>
+      <w:pPr>
+        <w:jc w:val="both"/>
+      </w:pPr>
+      <w:r>
+        <w:t>Aqui eu e o</w:t>
+      </w:r>
+      <w:r>
+        <w:t xml:space="preserve"> Gemini entramos em conflito, pois a IA alucinou um pouco pois tentou utilizar as Tools e Models conforme entende de outros frameworks, mas não funciona desta forma. Então informei que na documentação do </w:t>
       </w:r>
       <w:proofErr w:type="spellStart"/>
       <w:r>
         <w:t>Agno</w:t>
       </w:r>
       <w:proofErr w:type="spellEnd"/>
+      <w:r>
+        <w:t xml:space="preserve"> orienta diferente então, fiz conforme a documentação orienta depois de proceder com essas alterações, fiz o teste e o agente funcionou </w:t>
+      </w:r>
+      <w:proofErr w:type="spellStart"/>
+      <w:r>
+        <w:t>normal</w:t>
+      </w:r>
+      <w:proofErr w:type="spellEnd"/>
+      <w:r>
+        <w:t>.</w:t>
+      </w:r>
+    </w:p>
+    <w:p>
+      <w:pPr>
+        <w:jc w:val="both"/>
+      </w:pPr>
+      <w:r>
+        <w:t>O código abaixo mostra como ficou</w:t>
+      </w:r>
+      <w:r>
+        <w:t xml:space="preserve"> o meu script.</w:t>
+      </w:r>
     </w:p>
     <w:p>
       <w:pPr>
@@ -1205,6 +1335,140 @@
         <w:rPr>
           <w:lang w:val="en-US"/>
         </w:rPr>
+        <w:t xml:space="preserve">from </w:t>
+      </w:r>
+      <w:proofErr w:type="spellStart"/>
+      <w:r>
+        <w:rPr>
+          <w:lang w:val="en-US"/>
+        </w:rPr>
+        <w:t>agno.agent</w:t>
+      </w:r>
+      <w:proofErr w:type="spellEnd"/>
+      <w:r>
+        <w:rPr>
+          <w:lang w:val="en-US"/>
+        </w:rPr>
+        <w:t xml:space="preserve"> import Agent</w:t>
+      </w:r>
+    </w:p>
+    <w:p>
+      <w:pPr>
+        <w:jc w:val="both"/>
+        <w:rPr>
+          <w:lang w:val="en-US"/>
+        </w:rPr>
+      </w:pPr>
+      <w:r>
+        <w:rPr>
+          <w:lang w:val="en-US"/>
+        </w:rPr>
+        <w:t xml:space="preserve">from </w:t>
+      </w:r>
+      <w:proofErr w:type="spellStart"/>
+      <w:r>
+        <w:rPr>
+          <w:lang w:val="en-US"/>
+        </w:rPr>
+        <w:t>agno.models.google</w:t>
+      </w:r>
+      <w:proofErr w:type="spellEnd"/>
+      <w:r>
+        <w:rPr>
+          <w:lang w:val="en-US"/>
+        </w:rPr>
+        <w:t xml:space="preserve"> import </w:t>
+      </w:r>
+      <w:r>
+        <w:rPr>
+          <w:lang w:val="en-US"/>
+        </w:rPr>
+        <w:t>Gemini</w:t>
+      </w:r>
+    </w:p>
+    <w:p>
+      <w:pPr>
+        <w:jc w:val="both"/>
+        <w:rPr>
+          <w:lang w:val="en-US"/>
+        </w:rPr>
+      </w:pPr>
+      <w:r>
+        <w:rPr>
+          <w:lang w:val="en-US"/>
+        </w:rPr>
+        <w:t xml:space="preserve">from </w:t>
+      </w:r>
+      <w:proofErr w:type="spellStart"/>
+      <w:r>
+        <w:rPr>
+          <w:lang w:val="en-US"/>
+        </w:rPr>
+        <w:t>agno.tools.models.gemini</w:t>
+      </w:r>
+      <w:proofErr w:type="spellEnd"/>
+      <w:r>
+        <w:rPr>
+          <w:lang w:val="en-US"/>
+        </w:rPr>
+        <w:t xml:space="preserve"> import </w:t>
+      </w:r>
+      <w:proofErr w:type="spellStart"/>
+      <w:r>
+        <w:rPr>
+          <w:lang w:val="en-US"/>
+        </w:rPr>
+        <w:t>GeminiTools</w:t>
+      </w:r>
+      <w:proofErr w:type="spellEnd"/>
+    </w:p>
+    <w:p>
+      <w:pPr>
+        <w:jc w:val="both"/>
+        <w:rPr>
+          <w:lang w:val="en-US"/>
+        </w:rPr>
+      </w:pPr>
+      <w:r>
+        <w:rPr>
+          <w:lang w:val="en-US"/>
+        </w:rPr>
+        <w:t xml:space="preserve">from </w:t>
+      </w:r>
+      <w:proofErr w:type="spellStart"/>
+      <w:r>
+        <w:rPr>
+          <w:lang w:val="en-US"/>
+        </w:rPr>
+        <w:t>agno.tools.duckduckgo</w:t>
+      </w:r>
+      <w:proofErr w:type="spellEnd"/>
+      <w:r>
+        <w:rPr>
+          <w:lang w:val="en-US"/>
+        </w:rPr>
+        <w:t xml:space="preserve"> import </w:t>
+      </w:r>
+      <w:proofErr w:type="spellStart"/>
+      <w:r>
+        <w:rPr>
+          <w:lang w:val="en-US"/>
+        </w:rPr>
+        <w:t>DuckDuckGoTools</w:t>
+      </w:r>
+      <w:proofErr w:type="spellEnd"/>
+    </w:p>
+    <w:p>
+      <w:pPr>
+        <w:jc w:val="both"/>
+        <w:rPr>
+          <w:lang w:val="en-US"/>
+        </w:rPr>
+      </w:pPr>
+      <w:r>
+        <w:rPr>
+          <w:lang w:val="en-US"/>
+        </w:rPr>
         <w:t>f</w:t>
       </w:r>
       <w:r>
@@ -1245,45 +1509,17 @@
     <w:p>
       <w:pPr>
         <w:jc w:val="both"/>
-      </w:pPr>
-      <w:proofErr w:type="spellStart"/>
-      <w:r>
-        <w:t>from</w:t>
-      </w:r>
-      <w:proofErr w:type="spellEnd"/>
-      <w:r>
-        <w:t xml:space="preserve"> </w:t>
-      </w:r>
-      <w:proofErr w:type="spellStart"/>
-      <w:proofErr w:type="gramStart"/>
-      <w:r>
-        <w:t>agno.agent</w:t>
-      </w:r>
-      <w:proofErr w:type="spellEnd"/>
-      <w:proofErr w:type="gramEnd"/>
-      <w:r>
-        <w:t xml:space="preserve"> </w:t>
-      </w:r>
-      <w:proofErr w:type="spellStart"/>
-      <w:r>
-        <w:t>import</w:t>
-      </w:r>
-      <w:proofErr w:type="spellEnd"/>
-      <w:r>
-        <w:t xml:space="preserve"> Agent</w:t>
-      </w:r>
-    </w:p>
-    <w:p>
-      <w:pPr>
-        <w:jc w:val="both"/>
-      </w:pPr>
-    </w:p>
-    <w:p>
-      <w:pPr>
-        <w:jc w:val="both"/>
-      </w:pPr>
-      <w:r>
-        <w:t># Carregar as variáveis de a</w:t>
+        <w:rPr>
+          <w:lang w:val="en-US"/>
+        </w:rPr>
+      </w:pPr>
+    </w:p>
+    <w:p>
+      <w:pPr>
+        <w:jc w:val="both"/>
+      </w:pPr>
+      <w:r>
+        <w:t># Importação das variáveis de a</w:t>
       </w:r>
       <w:r>
         <w:t>mbiente</w:t>
@@ -1295,524 +1531,151 @@
       </w:pPr>
       <w:proofErr w:type="spellStart"/>
       <w:r>
-        <w:lastRenderedPageBreak/>
-        <w:t>load_</w:t>
-      </w:r>
-      <w:proofErr w:type="gramStart"/>
-      <w:r>
-        <w:t>dotenv</w:t>
-      </w:r>
-      <w:proofErr w:type="spellEnd"/>
-      <w:r>
-        <w:t>(</w:t>
-      </w:r>
-      <w:proofErr w:type="gramEnd"/>
-      <w:r>
-        <w:t>)</w:t>
-      </w:r>
-    </w:p>
-    <w:p>
-      <w:pPr>
-        <w:jc w:val="both"/>
-      </w:pPr>
-      <w:r>
-        <w:t xml:space="preserve">agente = </w:t>
-      </w:r>
-      <w:proofErr w:type="gramStart"/>
-      <w:r>
-        <w:t>Agent(</w:t>
-      </w:r>
-      <w:proofErr w:type="gramEnd"/>
-      <w:r>
-        <w:t>)</w:t>
-      </w:r>
-    </w:p>
-    <w:p>
-      <w:pPr>
-        <w:jc w:val="both"/>
-      </w:pPr>
-      <w:r>
-        <w:t>```</w:t>
-      </w:r>
-    </w:p>
-    <w:p>
-      <w:pPr>
-        <w:jc w:val="both"/>
-      </w:pPr>
-      <w:r>
-        <w:t>O Agent precisa de alguns parâmetros: Primeiro você define o nome do agente, depois o modelo de IA depois as tools. Estes parâmetros não precisam seguir a mesma sequência, mas todos são obrigatórios. Então vamos instanciar o modelo e a ferramenta.</w:t>
-      </w:r>
-    </w:p>
-    <w:p>
-      <w:pPr>
-        <w:jc w:val="both"/>
-      </w:pPr>
-      <w:r>
-        <w:t>Aqui eu e o</w:t>
-      </w:r>
-      <w:r>
-        <w:t xml:space="preserve"> Gemini entramos em conflito, pois a IA alucinou um pouco pois tentou utilizar as Tools e Models conforme entende de outros frameworks, mas não funciona desta forma. Então informei que na documentação do </w:t>
-      </w:r>
-      <w:proofErr w:type="spellStart"/>
-      <w:r>
-        <w:t>Agno</w:t>
-      </w:r>
-      <w:proofErr w:type="spellEnd"/>
-      <w:r>
-        <w:t xml:space="preserve"> orienta diferente então, fiz conforme a documentação orienta depois de proceder com essas alterações, fiz o teste e o agente funcionou </w:t>
-      </w:r>
-      <w:proofErr w:type="spellStart"/>
-      <w:r>
-        <w:t>normal</w:t>
-      </w:r>
-      <w:proofErr w:type="spellEnd"/>
-      <w:r>
-        <w:t>.</w:t>
-      </w:r>
-    </w:p>
-    <w:p>
-      <w:pPr>
-        <w:jc w:val="both"/>
-      </w:pPr>
-      <w:r>
-        <w:t>O código abaixo mostra como ficou</w:t>
-      </w:r>
-      <w:r>
-        <w:t xml:space="preserve"> o meu script.</w:t>
-      </w:r>
-    </w:p>
-    <w:p>
-      <w:pPr>
-        <w:jc w:val="both"/>
-        <w:rPr>
-          <w:lang w:val="en-US"/>
-        </w:rPr>
-      </w:pPr>
-      <w:r>
-        <w:rPr>
-          <w:lang w:val="en-US"/>
-        </w:rPr>
-        <w:t>```python(main.py)</w:t>
-      </w:r>
-    </w:p>
-    <w:p>
-      <w:pPr>
-        <w:jc w:val="both"/>
-        <w:rPr>
-          <w:lang w:val="en-US"/>
-        </w:rPr>
-      </w:pPr>
-      <w:r>
-        <w:rPr>
-          <w:lang w:val="en-US"/>
-        </w:rPr>
-        <w:t xml:space="preserve">from </w:t>
-      </w:r>
-      <w:proofErr w:type="spellStart"/>
-      <w:proofErr w:type="gramStart"/>
-      <w:r>
-        <w:rPr>
-          <w:lang w:val="en-US"/>
-        </w:rPr>
-        <w:t>agno.agent</w:t>
-      </w:r>
-      <w:proofErr w:type="spellEnd"/>
-      <w:proofErr w:type="gramEnd"/>
-      <w:r>
-        <w:rPr>
-          <w:lang w:val="en-US"/>
-        </w:rPr>
-        <w:t xml:space="preserve"> import Agent</w:t>
-      </w:r>
-    </w:p>
-    <w:p>
-      <w:pPr>
-        <w:jc w:val="both"/>
-        <w:rPr>
-          <w:lang w:val="en-US"/>
-        </w:rPr>
-      </w:pPr>
-      <w:r>
-        <w:rPr>
-          <w:lang w:val="en-US"/>
-        </w:rPr>
-        <w:t xml:space="preserve">from </w:t>
-      </w:r>
-      <w:proofErr w:type="spellStart"/>
-      <w:proofErr w:type="gramStart"/>
-      <w:r>
-        <w:rPr>
-          <w:lang w:val="en-US"/>
-        </w:rPr>
-        <w:t>agno.models</w:t>
-      </w:r>
-      <w:proofErr w:type="gramEnd"/>
-      <w:r>
-        <w:rPr>
-          <w:lang w:val="en-US"/>
-        </w:rPr>
-        <w:t>.google</w:t>
-      </w:r>
-      <w:proofErr w:type="spellEnd"/>
-      <w:r>
-        <w:rPr>
-          <w:lang w:val="en-US"/>
-        </w:rPr>
-        <w:t xml:space="preserve"> import </w:t>
-      </w:r>
-      <w:r>
-        <w:rPr>
-          <w:lang w:val="en-US"/>
-        </w:rPr>
-        <w:t>Gemini</w:t>
-      </w:r>
-    </w:p>
-    <w:p>
-      <w:pPr>
-        <w:jc w:val="both"/>
-        <w:rPr>
-          <w:lang w:val="en-US"/>
-        </w:rPr>
-      </w:pPr>
-      <w:r>
-        <w:rPr>
-          <w:lang w:val="en-US"/>
-        </w:rPr>
-        <w:t xml:space="preserve">from </w:t>
-      </w:r>
-      <w:proofErr w:type="spellStart"/>
-      <w:proofErr w:type="gramStart"/>
-      <w:r>
-        <w:rPr>
-          <w:lang w:val="en-US"/>
-        </w:rPr>
-        <w:t>agno.tools</w:t>
-      </w:r>
-      <w:proofErr w:type="gramEnd"/>
-      <w:r>
-        <w:rPr>
-          <w:lang w:val="en-US"/>
-        </w:rPr>
-        <w:t>.</w:t>
-      </w:r>
-      <w:proofErr w:type="gramStart"/>
-      <w:r>
-        <w:rPr>
-          <w:lang w:val="en-US"/>
-        </w:rPr>
-        <w:t>models.gemini</w:t>
-      </w:r>
-      <w:proofErr w:type="spellEnd"/>
-      <w:proofErr w:type="gramEnd"/>
-      <w:r>
-        <w:rPr>
-          <w:lang w:val="en-US"/>
-        </w:rPr>
-        <w:t xml:space="preserve"> import </w:t>
-      </w:r>
-      <w:proofErr w:type="spellStart"/>
-      <w:r>
-        <w:rPr>
-          <w:lang w:val="en-US"/>
-        </w:rPr>
+        <w:t>load_dotenv</w:t>
+      </w:r>
+      <w:proofErr w:type="spellEnd"/>
+      <w:r>
+        <w:t>()</w:t>
+      </w:r>
+    </w:p>
+    <w:p>
+      <w:pPr>
+        <w:jc w:val="both"/>
+      </w:pPr>
+    </w:p>
+    <w:p>
+      <w:pPr>
+        <w:jc w:val="both"/>
+      </w:pPr>
+      <w:r>
+        <w:t># Configuração do modelo Gemini</w:t>
+      </w:r>
+    </w:p>
+    <w:p>
+      <w:pPr>
+        <w:jc w:val="both"/>
+        <w:rPr>
+          <w:lang w:val="en-US"/>
+        </w:rPr>
+      </w:pPr>
+      <w:proofErr w:type="spellStart"/>
+      <w:r>
+        <w:rPr>
+          <w:lang w:val="en-US"/>
+        </w:rPr>
+        <w:t>gemini_</w:t>
+      </w:r>
+      <w:r>
+        <w:rPr>
+          <w:lang w:val="en-US"/>
+        </w:rPr>
+        <w:t>model</w:t>
+      </w:r>
+      <w:proofErr w:type="spellEnd"/>
+      <w:r>
+        <w:rPr>
+          <w:lang w:val="en-US"/>
+        </w:rPr>
+        <w:t xml:space="preserve"> = </w:t>
+      </w:r>
+      <w:r>
+        <w:rPr>
+          <w:lang w:val="en-US"/>
+        </w:rPr>
+        <w:t>Gemini(id=”</w:t>
+      </w:r>
+      <w:r>
+        <w:rPr>
+          <w:lang w:val="en-US"/>
+        </w:rPr>
+        <w:t>gemini-2.5-flash</w:t>
+      </w:r>
+      <w:r>
+        <w:rPr>
+          <w:lang w:val="en-US"/>
+        </w:rPr>
+        <w:t>”)</w:t>
+      </w:r>
+    </w:p>
+    <w:p>
+      <w:pPr>
+        <w:jc w:val="both"/>
+        <w:rPr>
+          <w:lang w:val="en-US"/>
+        </w:rPr>
+      </w:pPr>
+    </w:p>
+    <w:p>
+      <w:pPr>
+        <w:jc w:val="both"/>
+        <w:rPr>
+          <w:lang w:val="en-US"/>
+        </w:rPr>
+      </w:pPr>
+      <w:r>
+        <w:rPr>
+          <w:lang w:val="en-US"/>
+        </w:rPr>
+        <w:t xml:space="preserve"># </w:t>
+      </w:r>
+      <w:proofErr w:type="spellStart"/>
+      <w:r>
+        <w:rPr>
+          <w:lang w:val="en-US"/>
+        </w:rPr>
+        <w:t>instância</w:t>
+      </w:r>
+      <w:proofErr w:type="spellEnd"/>
+      <w:r>
+        <w:rPr>
+          <w:lang w:val="en-US"/>
+        </w:rPr>
+        <w:t xml:space="preserve"> das tools</w:t>
+      </w:r>
+    </w:p>
+    <w:p>
+      <w:pPr>
+        <w:jc w:val="both"/>
+      </w:pPr>
+      <w:proofErr w:type="spellStart"/>
+      <w:r>
+        <w:t>gemini_t</w:t>
+      </w:r>
+      <w:r>
+        <w:t>ool</w:t>
+      </w:r>
+      <w:proofErr w:type="spellEnd"/>
+      <w:r>
+        <w:t xml:space="preserve"> = </w:t>
+      </w:r>
+      <w:proofErr w:type="spellStart"/>
+      <w:r>
         <w:t>GeminiTools</w:t>
       </w:r>
       <w:proofErr w:type="spellEnd"/>
-    </w:p>
-    <w:p>
-      <w:pPr>
-        <w:jc w:val="both"/>
-        <w:rPr>
-          <w:lang w:val="en-US"/>
-        </w:rPr>
-      </w:pPr>
-      <w:r>
-        <w:rPr>
-          <w:lang w:val="en-US"/>
-        </w:rPr>
-        <w:t xml:space="preserve">from </w:t>
-      </w:r>
-      <w:proofErr w:type="spellStart"/>
-      <w:proofErr w:type="gramStart"/>
-      <w:r>
-        <w:rPr>
-          <w:lang w:val="en-US"/>
-        </w:rPr>
-        <w:t>agno.tools</w:t>
-      </w:r>
-      <w:proofErr w:type="gramEnd"/>
-      <w:r>
-        <w:rPr>
-          <w:lang w:val="en-US"/>
-        </w:rPr>
-        <w:t>.duckduckgo</w:t>
-      </w:r>
-      <w:proofErr w:type="spellEnd"/>
-      <w:r>
-        <w:rPr>
-          <w:lang w:val="en-US"/>
-        </w:rPr>
-        <w:t xml:space="preserve"> import </w:t>
-      </w:r>
-      <w:proofErr w:type="spellStart"/>
-      <w:r>
-        <w:rPr>
-          <w:lang w:val="en-US"/>
-        </w:rPr>
+      <w:r>
+        <w:t>()</w:t>
+      </w:r>
+    </w:p>
+    <w:p>
+      <w:pPr>
+        <w:jc w:val="both"/>
+      </w:pPr>
+      <w:proofErr w:type="spellStart"/>
+      <w:r>
+        <w:t>ddg_tool</w:t>
+      </w:r>
+      <w:proofErr w:type="spellEnd"/>
+      <w:r>
+        <w:t xml:space="preserve"> = </w:t>
+      </w:r>
+      <w:proofErr w:type="spellStart"/>
+      <w:r>
         <w:t>DuckDuckGoTools</w:t>
       </w:r>
       <w:proofErr w:type="spellEnd"/>
-    </w:p>
-    <w:p>
-      <w:pPr>
-        <w:jc w:val="both"/>
-        <w:rPr>
-          <w:lang w:val="en-US"/>
-        </w:rPr>
-      </w:pPr>
-      <w:r>
-        <w:rPr>
-          <w:lang w:val="en-US"/>
-        </w:rPr>
-        <w:t>f</w:t>
-      </w:r>
-      <w:r>
-        <w:rPr>
-          <w:lang w:val="en-US"/>
-        </w:rPr>
-        <w:t xml:space="preserve">rom </w:t>
-      </w:r>
-      <w:proofErr w:type="spellStart"/>
-      <w:r>
-        <w:rPr>
-          <w:lang w:val="en-US"/>
-        </w:rPr>
-        <w:t>dotenv</w:t>
-      </w:r>
-      <w:proofErr w:type="spellEnd"/>
-      <w:r>
-        <w:rPr>
-          <w:lang w:val="en-US"/>
-        </w:rPr>
-        <w:t xml:space="preserve"> import </w:t>
-      </w:r>
-      <w:proofErr w:type="spellStart"/>
-      <w:r>
-        <w:rPr>
-          <w:lang w:val="en-US"/>
-        </w:rPr>
-        <w:t>load_d</w:t>
-      </w:r>
-      <w:r>
-        <w:rPr>
-          <w:lang w:val="en-US"/>
-        </w:rPr>
-        <w:t>otenv</w:t>
-      </w:r>
-      <w:proofErr w:type="spellEnd"/>
-    </w:p>
-    <w:p>
-      <w:pPr>
-        <w:jc w:val="both"/>
-        <w:rPr>
-          <w:lang w:val="en-US"/>
-        </w:rPr>
-      </w:pPr>
-    </w:p>
-    <w:p>
-      <w:pPr>
-        <w:jc w:val="both"/>
-      </w:pPr>
-      <w:r>
-        <w:t># Importação das variáveis de a</w:t>
-      </w:r>
-      <w:r>
-        <w:t>mbiente</w:t>
-      </w:r>
-    </w:p>
-    <w:p>
-      <w:pPr>
-        <w:jc w:val="both"/>
-      </w:pPr>
-      <w:proofErr w:type="spellStart"/>
-      <w:r>
-        <w:t>load_</w:t>
-      </w:r>
-      <w:proofErr w:type="gramStart"/>
-      <w:r>
-        <w:t>dotenv</w:t>
-      </w:r>
-      <w:proofErr w:type="spellEnd"/>
-      <w:r>
-        <w:t>(</w:t>
-      </w:r>
-      <w:proofErr w:type="gramEnd"/>
-      <w:r>
-        <w:t>)</w:t>
-      </w:r>
-    </w:p>
-    <w:p>
-      <w:pPr>
-        <w:jc w:val="both"/>
-      </w:pPr>
-    </w:p>
-    <w:p>
-      <w:pPr>
-        <w:jc w:val="both"/>
-      </w:pPr>
-      <w:r>
-        <w:t># Configuração do modelo Gemini</w:t>
-      </w:r>
-    </w:p>
-    <w:p>
-      <w:pPr>
-        <w:jc w:val="both"/>
-        <w:rPr>
-          <w:lang w:val="en-US"/>
-        </w:rPr>
-      </w:pPr>
-      <w:proofErr w:type="spellStart"/>
-      <w:r>
-        <w:rPr>
-          <w:lang w:val="en-US"/>
-        </w:rPr>
-        <w:t>gemini_</w:t>
-      </w:r>
-      <w:r>
-        <w:rPr>
-          <w:lang w:val="en-US"/>
-        </w:rPr>
-        <w:t>model</w:t>
-      </w:r>
-      <w:proofErr w:type="spellEnd"/>
-      <w:r>
-        <w:rPr>
-          <w:lang w:val="en-US"/>
-        </w:rPr>
-        <w:t xml:space="preserve"> = </w:t>
-      </w:r>
-      <w:r>
-        <w:rPr>
-          <w:lang w:val="en-US"/>
-        </w:rPr>
-        <w:t>Gemini(id</w:t>
-      </w:r>
-      <w:proofErr w:type="gramStart"/>
-      <w:r>
-        <w:rPr>
-          <w:lang w:val="en-US"/>
-        </w:rPr>
-        <w:t>=”</w:t>
-      </w:r>
-      <w:r>
-        <w:rPr>
-          <w:lang w:val="en-US"/>
-        </w:rPr>
-        <w:t>gemini</w:t>
-      </w:r>
-      <w:proofErr w:type="gramEnd"/>
-      <w:r>
-        <w:rPr>
-          <w:lang w:val="en-US"/>
-        </w:rPr>
-        <w:t>-2.5-flash</w:t>
-      </w:r>
-      <w:r>
-        <w:rPr>
-          <w:lang w:val="en-US"/>
-        </w:rPr>
-        <w:t>”)</w:t>
-      </w:r>
-    </w:p>
-    <w:p>
-      <w:pPr>
-        <w:jc w:val="both"/>
-        <w:rPr>
-          <w:lang w:val="en-US"/>
-        </w:rPr>
-      </w:pPr>
-    </w:p>
-    <w:p>
-      <w:pPr>
-        <w:jc w:val="both"/>
-        <w:rPr>
-          <w:lang w:val="en-US"/>
-        </w:rPr>
-      </w:pPr>
-      <w:r>
-        <w:rPr>
-          <w:lang w:val="en-US"/>
-        </w:rPr>
-        <w:t xml:space="preserve"># </w:t>
-      </w:r>
-      <w:proofErr w:type="spellStart"/>
-      <w:r>
-        <w:rPr>
-          <w:lang w:val="en-US"/>
-        </w:rPr>
-        <w:t>instância</w:t>
-      </w:r>
-      <w:proofErr w:type="spellEnd"/>
-      <w:r>
-        <w:rPr>
-          <w:lang w:val="en-US"/>
-        </w:rPr>
-        <w:t xml:space="preserve"> das tools</w:t>
-      </w:r>
-    </w:p>
-    <w:p>
-      <w:pPr>
-        <w:jc w:val="both"/>
-      </w:pPr>
-      <w:proofErr w:type="spellStart"/>
-      <w:r>
-        <w:t>gemini_t</w:t>
-      </w:r>
-      <w:r>
-        <w:t>ool</w:t>
-      </w:r>
-      <w:proofErr w:type="spellEnd"/>
-      <w:r>
-        <w:t xml:space="preserve"> = </w:t>
-      </w:r>
-      <w:proofErr w:type="spellStart"/>
-      <w:proofErr w:type="gramStart"/>
-      <w:r>
-        <w:t>GeminiTools</w:t>
-      </w:r>
-      <w:proofErr w:type="spellEnd"/>
-      <w:r>
-        <w:t>(</w:t>
-      </w:r>
-      <w:proofErr w:type="gramEnd"/>
-      <w:r>
-        <w:t>)</w:t>
-      </w:r>
-    </w:p>
-    <w:p>
-      <w:pPr>
-        <w:jc w:val="both"/>
-      </w:pPr>
-      <w:proofErr w:type="spellStart"/>
-      <w:r>
-        <w:t>ddg_tool</w:t>
-      </w:r>
-      <w:proofErr w:type="spellEnd"/>
-      <w:r>
-        <w:t xml:space="preserve"> = </w:t>
-      </w:r>
-      <w:proofErr w:type="spellStart"/>
-      <w:proofErr w:type="gramStart"/>
-      <w:r>
-        <w:t>DuckDuckGoTools</w:t>
-      </w:r>
-      <w:proofErr w:type="spellEnd"/>
-      <w:r>
-        <w:t>(</w:t>
-      </w:r>
-      <w:proofErr w:type="gramEnd"/>
-      <w:r>
-        <w:t>)</w:t>
+      <w:r>
+        <w:t>()</w:t>
       </w:r>
     </w:p>
     <w:p>
@@ -1879,13 +1742,8 @@
         <w:jc w:val="both"/>
       </w:pPr>
       <w:r>
-        <w:t xml:space="preserve">agente = </w:t>
-      </w:r>
-      <w:proofErr w:type="gramStart"/>
-      <w:r>
-        <w:t>Agent(</w:t>
-      </w:r>
-      <w:proofErr w:type="gramEnd"/>
+        <w:t>agente = Agent(</w:t>
+      </w:r>
     </w:p>
     <w:p>
       <w:pPr>
@@ -1899,11 +1757,9 @@
         <w:t>name</w:t>
       </w:r>
       <w:proofErr w:type="spellEnd"/>
-      <w:proofErr w:type="gramStart"/>
       <w:r>
         <w:t>=”Tutor</w:t>
       </w:r>
-      <w:proofErr w:type="gramEnd"/>
       <w:r>
         <w:t xml:space="preserve"> para </w:t>
       </w:r>
@@ -1930,18 +1786,13 @@
         <w:jc w:val="both"/>
       </w:pPr>
       <w:r>
-        <w:t xml:space="preserve">    id</w:t>
-      </w:r>
-      <w:proofErr w:type="gramStart"/>
-      <w:r>
-        <w:t>=”</w:t>
+        <w:t xml:space="preserve">    id=”</w:t>
       </w:r>
       <w:proofErr w:type="spellStart"/>
       <w:r>
         <w:t>TutorDev</w:t>
       </w:r>
       <w:proofErr w:type="spellEnd"/>
-      <w:proofErr w:type="gramEnd"/>
       <w:r>
         <w:t>”,</w:t>
       </w:r>
@@ -2092,42 +1943,20 @@
         <w:rPr>
           <w:lang w:val="en-US"/>
         </w:rPr>
-        <w:t>ame__=</w:t>
-      </w:r>
-      <w:proofErr w:type="gramStart"/>
-      <w:r>
-        <w:rPr>
-          <w:lang w:val="en-US"/>
-        </w:rPr>
-        <w:t>=”_</w:t>
-      </w:r>
-      <w:proofErr w:type="gramEnd"/>
-      <w:r>
-        <w:rPr>
-          <w:lang w:val="en-US"/>
-        </w:rPr>
-        <w:t>_main__”:</w:t>
-      </w:r>
-    </w:p>
-    <w:p>
-      <w:pPr>
-        <w:jc w:val="both"/>
-      </w:pPr>
-      <w:r>
-        <w:rPr>
-          <w:lang w:val="en-US"/>
-        </w:rPr>
-        <w:t xml:space="preserve">    </w:t>
-      </w:r>
-      <w:proofErr w:type="gramStart"/>
-      <w:r>
-        <w:rPr>
-          <w:lang w:val="en-US"/>
-        </w:rPr>
-        <w:t>print(</w:t>
-      </w:r>
-      <w:proofErr w:type="spellStart"/>
-      <w:proofErr w:type="gramEnd"/>
+        <w:t>ame__==”__main__”:</w:t>
+      </w:r>
+    </w:p>
+    <w:p>
+      <w:pPr>
+        <w:jc w:val="both"/>
+      </w:pPr>
+      <w:r>
+        <w:rPr>
+          <w:lang w:val="en-US"/>
+        </w:rPr>
+        <w:t xml:space="preserve">    print(</w:t>
+      </w:r>
+      <w:proofErr w:type="spellStart"/>
       <w:r>
         <w:rPr>
           <w:lang w:val="en-US"/>
@@ -2470,7 +2299,6 @@
         <w:t xml:space="preserve">rom </w:t>
       </w:r>
       <w:proofErr w:type="spellStart"/>
-      <w:proofErr w:type="gramStart"/>
       <w:r>
         <w:rPr>
           <w:lang w:val="en-US"/>
@@ -2478,7 +2306,6 @@
         <w:t>agno.agent</w:t>
       </w:r>
       <w:proofErr w:type="spellEnd"/>
-      <w:proofErr w:type="gramEnd"/>
       <w:r>
         <w:rPr>
           <w:lang w:val="en-US"/>
@@ -2506,19 +2333,11 @@
         <w:t xml:space="preserve">from </w:t>
       </w:r>
       <w:proofErr w:type="spellStart"/>
-      <w:proofErr w:type="gramStart"/>
-      <w:r>
-        <w:rPr>
-          <w:lang w:val="en-US"/>
-        </w:rPr>
-        <w:t>agno.models</w:t>
-      </w:r>
-      <w:proofErr w:type="gramEnd"/>
-      <w:r>
-        <w:rPr>
-          <w:lang w:val="en-US"/>
-        </w:rPr>
-        <w:t>.google</w:t>
+      <w:r>
+        <w:rPr>
+          <w:lang w:val="en-US"/>
+        </w:rPr>
+        <w:t>agno.models.google</w:t>
       </w:r>
       <w:proofErr w:type="spellEnd"/>
       <w:r>
@@ -2542,29 +2361,13 @@
         <w:t xml:space="preserve">from </w:t>
       </w:r>
       <w:proofErr w:type="spellStart"/>
-      <w:proofErr w:type="gramStart"/>
-      <w:r>
-        <w:rPr>
-          <w:lang w:val="en-US"/>
-        </w:rPr>
-        <w:t>agno.tools</w:t>
-      </w:r>
-      <w:proofErr w:type="gramEnd"/>
-      <w:r>
-        <w:rPr>
-          <w:lang w:val="en-US"/>
-        </w:rPr>
-        <w:t>.</w:t>
-      </w:r>
-      <w:proofErr w:type="gramStart"/>
-      <w:r>
-        <w:rPr>
-          <w:lang w:val="en-US"/>
-        </w:rPr>
-        <w:t>models.gemini</w:t>
-      </w:r>
-      <w:proofErr w:type="spellEnd"/>
-      <w:proofErr w:type="gramEnd"/>
+      <w:r>
+        <w:rPr>
+          <w:lang w:val="en-US"/>
+        </w:rPr>
+        <w:t>agno.tools.models.gemini</w:t>
+      </w:r>
+      <w:proofErr w:type="spellEnd"/>
       <w:r>
         <w:rPr>
           <w:lang w:val="en-US"/>
@@ -2594,29 +2397,13 @@
         <w:t xml:space="preserve">from </w:t>
       </w:r>
       <w:proofErr w:type="spellStart"/>
-      <w:proofErr w:type="gramStart"/>
-      <w:r>
-        <w:rPr>
-          <w:lang w:val="en-US"/>
-        </w:rPr>
-        <w:t>agno.tools</w:t>
-      </w:r>
-      <w:proofErr w:type="gramEnd"/>
-      <w:r>
-        <w:rPr>
-          <w:lang w:val="en-US"/>
-        </w:rPr>
-        <w:t>.</w:t>
-      </w:r>
-      <w:proofErr w:type="gramStart"/>
-      <w:r>
-        <w:rPr>
-          <w:lang w:val="en-US"/>
-        </w:rPr>
-        <w:t>tools.duckduckgo</w:t>
-      </w:r>
-      <w:proofErr w:type="spellEnd"/>
-      <w:proofErr w:type="gramEnd"/>
+      <w:r>
+        <w:rPr>
+          <w:lang w:val="en-US"/>
+        </w:rPr>
+        <w:t>agno.tools.tools.duckduckgo</w:t>
+      </w:r>
+      <w:proofErr w:type="spellEnd"/>
       <w:r>
         <w:rPr>
           <w:lang w:val="en-US"/>
@@ -2652,28 +2439,14 @@
         <w:rPr>
           <w:lang w:val="en-US"/>
         </w:rPr>
-        <w:t>load_</w:t>
-      </w:r>
-      <w:proofErr w:type="gramStart"/>
-      <w:r>
-        <w:rPr>
-          <w:lang w:val="en-US"/>
-        </w:rPr>
-        <w:t>dotenv</w:t>
-      </w:r>
-      <w:proofErr w:type="spellEnd"/>
-      <w:r>
-        <w:rPr>
-          <w:lang w:val="en-US"/>
-        </w:rPr>
-        <w:t>(</w:t>
-      </w:r>
-      <w:proofErr w:type="gramEnd"/>
-      <w:r>
-        <w:rPr>
-          <w:lang w:val="en-US"/>
-        </w:rPr>
-        <w:t>)</w:t>
+        <w:t>load_dotenv</w:t>
+      </w:r>
+      <w:proofErr w:type="spellEnd"/>
+      <w:r>
+        <w:rPr>
+          <w:lang w:val="en-US"/>
+        </w:rPr>
+        <w:t>()</w:t>
       </w:r>
     </w:p>
     <w:p>
@@ -2951,13 +2724,8 @@
         <w:jc w:val="both"/>
       </w:pPr>
       <w:r>
-        <w:t xml:space="preserve"># Instancia </w:t>
-      </w:r>
-      <w:proofErr w:type="gramStart"/>
-      <w:r>
-        <w:t>da ferramentas</w:t>
-      </w:r>
-      <w:proofErr w:type="gramEnd"/>
+        <w:t># Instancia da ferramentas</w:t>
+      </w:r>
     </w:p>
     <w:p>
       <w:pPr>
@@ -2972,15 +2740,295 @@
         <w:t xml:space="preserve"> = </w:t>
       </w:r>
       <w:proofErr w:type="spellStart"/>
-      <w:proofErr w:type="gramStart"/>
       <w:r>
         <w:t>GeminiTools</w:t>
       </w:r>
       <w:proofErr w:type="spellEnd"/>
       <w:r>
-        <w:t>(</w:t>
-      </w:r>
-      <w:proofErr w:type="gramEnd"/>
+        <w:t>()</w:t>
+      </w:r>
+    </w:p>
+    <w:p>
+      <w:pPr>
+        <w:jc w:val="both"/>
+        <w:rPr>
+          <w:lang w:val="en-US"/>
+        </w:rPr>
+      </w:pPr>
+      <w:proofErr w:type="spellStart"/>
+      <w:r>
+        <w:rPr>
+          <w:lang w:val="en-US"/>
+        </w:rPr>
+        <w:t>ddg_tool</w:t>
+      </w:r>
+      <w:proofErr w:type="spellEnd"/>
+      <w:r>
+        <w:rPr>
+          <w:lang w:val="en-US"/>
+        </w:rPr>
+        <w:t xml:space="preserve"> = </w:t>
+      </w:r>
+      <w:proofErr w:type="spellStart"/>
+      <w:r>
+        <w:rPr>
+          <w:lang w:val="en-US"/>
+        </w:rPr>
+        <w:t>DuckDuckGoTools</w:t>
+      </w:r>
+      <w:proofErr w:type="spellEnd"/>
+      <w:r>
+        <w:rPr>
+          <w:lang w:val="en-US"/>
+        </w:rPr>
+        <w:t>()</w:t>
+      </w:r>
+    </w:p>
+    <w:p>
+      <w:pPr>
+        <w:jc w:val="both"/>
+        <w:rPr>
+          <w:lang w:val="en-US"/>
+        </w:rPr>
+      </w:pPr>
+      <w:proofErr w:type="spellStart"/>
+      <w:r>
+        <w:rPr>
+          <w:lang w:val="en-US"/>
+        </w:rPr>
+        <w:t>tool_list</w:t>
+      </w:r>
+      <w:proofErr w:type="spellEnd"/>
+      <w:r>
+        <w:rPr>
+          <w:lang w:val="en-US"/>
+        </w:rPr>
+        <w:t xml:space="preserve"> = [</w:t>
+      </w:r>
+      <w:proofErr w:type="spellStart"/>
+      <w:r>
+        <w:rPr>
+          <w:lang w:val="en-US"/>
+        </w:rPr>
+        <w:t>gemini_tool</w:t>
+      </w:r>
+      <w:proofErr w:type="spellEnd"/>
+      <w:r>
+        <w:rPr>
+          <w:lang w:val="en-US"/>
+        </w:rPr>
+        <w:t xml:space="preserve">, </w:t>
+      </w:r>
+      <w:proofErr w:type="spellStart"/>
+      <w:r>
+        <w:rPr>
+          <w:lang w:val="en-US"/>
+        </w:rPr>
+        <w:t>ddg_tool</w:t>
+      </w:r>
+      <w:proofErr w:type="spellEnd"/>
+      <w:r>
+        <w:rPr>
+          <w:lang w:val="en-US"/>
+        </w:rPr>
+        <w:t>]</w:t>
+      </w:r>
+    </w:p>
+    <w:p>
+      <w:pPr>
+        <w:jc w:val="both"/>
+        <w:rPr>
+          <w:lang w:val="en-US"/>
+        </w:rPr>
+      </w:pPr>
+    </w:p>
+    <w:p>
+      <w:pPr>
+        <w:jc w:val="both"/>
+      </w:pPr>
+      <w:r>
+        <w:t># Criação do Agente</w:t>
+      </w:r>
+    </w:p>
+    <w:p>
+      <w:pPr>
+        <w:jc w:val="both"/>
+      </w:pPr>
+      <w:proofErr w:type="spellStart"/>
+      <w:r>
+        <w:t>tutor_agent</w:t>
+      </w:r>
+      <w:proofErr w:type="spellEnd"/>
+      <w:r>
+        <w:t xml:space="preserve"> = Agent(</w:t>
+      </w:r>
+    </w:p>
+    <w:p>
+      <w:pPr>
+        <w:jc w:val="both"/>
+      </w:pPr>
+      <w:r>
+        <w:t>    id="</w:t>
+      </w:r>
+      <w:proofErr w:type="spellStart"/>
+      <w:r>
+        <w:t>TutorDev</w:t>
+      </w:r>
+      <w:proofErr w:type="spellEnd"/>
+      <w:r>
+        <w:t>",</w:t>
+      </w:r>
+    </w:p>
+    <w:p>
+      <w:pPr>
+        <w:jc w:val="both"/>
+      </w:pPr>
+      <w:r>
+        <w:t xml:space="preserve">    </w:t>
+      </w:r>
+      <w:proofErr w:type="spellStart"/>
+      <w:r>
+        <w:t>name</w:t>
+      </w:r>
+      <w:proofErr w:type="spellEnd"/>
+      <w:r>
+        <w:t>=</w:t>
+      </w:r>
+      <w:proofErr w:type="spellStart"/>
+      <w:r>
+        <w:t>f"Tutor</w:t>
+      </w:r>
+      <w:proofErr w:type="spellEnd"/>
+      <w:r>
+        <w:t xml:space="preserve"> para </w:t>
+      </w:r>
+      <w:proofErr w:type="spellStart"/>
+      <w:r>
+        <w:t>devs</w:t>
+      </w:r>
+      <w:proofErr w:type="spellEnd"/>
+      <w:r>
+        <w:t xml:space="preserve"> iniciantes em </w:t>
+      </w:r>
+      <w:r>
+        <w:t>uma linguagem de programação</w:t>
+      </w:r>
+    </w:p>
+    <w:p>
+      <w:pPr>
+        <w:jc w:val="both"/>
+        <w:rPr>
+          <w:lang w:val="en-US"/>
+        </w:rPr>
+      </w:pPr>
+      <w:r>
+        <w:t xml:space="preserve">    </w:t>
+      </w:r>
+      <w:r>
+        <w:rPr>
+          <w:lang w:val="en-US"/>
+        </w:rPr>
+        <w:t># role=AGENTE_ROLE,</w:t>
+      </w:r>
+    </w:p>
+    <w:p>
+      <w:pPr>
+        <w:jc w:val="both"/>
+        <w:rPr>
+          <w:lang w:val="en-US"/>
+        </w:rPr>
+      </w:pPr>
+      <w:r>
+        <w:rPr>
+          <w:lang w:val="en-US"/>
+        </w:rPr>
+        <w:t>    # instructions=AGENTE_INSTRUCTIONS,</w:t>
+      </w:r>
+    </w:p>
+    <w:p>
+      <w:pPr>
+        <w:jc w:val="both"/>
+        <w:rPr>
+          <w:lang w:val="en-US"/>
+        </w:rPr>
+      </w:pPr>
+      <w:r>
+        <w:rPr>
+          <w:lang w:val="en-US"/>
+        </w:rPr>
+        <w:t>    model=</w:t>
+      </w:r>
+      <w:proofErr w:type="spellStart"/>
+      <w:r>
+        <w:rPr>
+          <w:lang w:val="en-US"/>
+        </w:rPr>
+        <w:t>gemini_model</w:t>
+      </w:r>
+      <w:proofErr w:type="spellEnd"/>
+      <w:r>
+        <w:rPr>
+          <w:lang w:val="en-US"/>
+        </w:rPr>
+        <w:t xml:space="preserve">, </w:t>
+      </w:r>
+    </w:p>
+    <w:p>
+      <w:pPr>
+        <w:jc w:val="both"/>
+        <w:rPr>
+          <w:lang w:val="en-US"/>
+        </w:rPr>
+      </w:pPr>
+      <w:r>
+        <w:rPr>
+          <w:lang w:val="en-US"/>
+        </w:rPr>
+        <w:t>    tools=</w:t>
+      </w:r>
+      <w:proofErr w:type="spellStart"/>
+      <w:r>
+        <w:rPr>
+          <w:lang w:val="en-US"/>
+        </w:rPr>
+        <w:t>tool_list</w:t>
+      </w:r>
+      <w:proofErr w:type="spellEnd"/>
+      <w:r>
+        <w:rPr>
+          <w:lang w:val="en-US"/>
+        </w:rPr>
+        <w:t>,</w:t>
+      </w:r>
+    </w:p>
+    <w:p>
+      <w:pPr>
+        <w:jc w:val="both"/>
+      </w:pPr>
+      <w:r>
+        <w:rPr>
+          <w:lang w:val="en-US"/>
+        </w:rPr>
+        <w:t xml:space="preserve">    </w:t>
+      </w:r>
+      <w:proofErr w:type="spellStart"/>
+      <w:r>
+        <w:t>markdown</w:t>
+      </w:r>
+      <w:proofErr w:type="spellEnd"/>
+      <w:r>
+        <w:t>=</w:t>
+      </w:r>
+      <w:proofErr w:type="spellStart"/>
+      <w:r>
+        <w:t>True</w:t>
+      </w:r>
+      <w:proofErr w:type="spellEnd"/>
+    </w:p>
+    <w:p>
+      <w:pPr>
+        <w:jc w:val="both"/>
+      </w:pPr>
       <w:r>
         <w:t>)</w:t>
       </w:r>
@@ -2992,36 +3040,40 @@
           <w:lang w:val="en-US"/>
         </w:rPr>
       </w:pPr>
-      <w:proofErr w:type="spellStart"/>
-      <w:r>
-        <w:rPr>
-          <w:lang w:val="en-US"/>
-        </w:rPr>
-        <w:t>ddg_tool</w:t>
-      </w:r>
-      <w:proofErr w:type="spellEnd"/>
-      <w:r>
-        <w:rPr>
-          <w:lang w:val="en-US"/>
-        </w:rPr>
-        <w:t xml:space="preserve"> = </w:t>
-      </w:r>
-      <w:proofErr w:type="spellStart"/>
-      <w:proofErr w:type="gramStart"/>
-      <w:r>
-        <w:rPr>
-          <w:lang w:val="en-US"/>
-        </w:rPr>
-        <w:t>DuckDuckGoTools</w:t>
-      </w:r>
-      <w:proofErr w:type="spellEnd"/>
-      <w:r>
-        <w:rPr>
-          <w:lang w:val="en-US"/>
-        </w:rPr>
-        <w:t>(</w:t>
-      </w:r>
-      <w:proofErr w:type="gramEnd"/>
+      <w:r>
+        <w:rPr>
+          <w:lang w:val="en-US"/>
+        </w:rPr>
+        <w:t>if __name__=="__main__":</w:t>
+      </w:r>
+    </w:p>
+    <w:p>
+      <w:pPr>
+        <w:jc w:val="both"/>
+        <w:rPr>
+          <w:lang w:val="en-US"/>
+        </w:rPr>
+      </w:pPr>
+      <w:r>
+        <w:rPr>
+          <w:lang w:val="en-US"/>
+        </w:rPr>
+        <w:t xml:space="preserve">    </w:t>
+      </w:r>
+      <w:r>
+        <w:rPr>
+          <w:lang w:val="en-US"/>
+        </w:rPr>
+        <w:t>print(</w:t>
+      </w:r>
+      <w:proofErr w:type="spellStart"/>
+      <w:r>
+        <w:rPr>
+          <w:lang w:val="en-US"/>
+        </w:rPr>
+        <w:t>tutor_agent.print_response</w:t>
+      </w:r>
+      <w:proofErr w:type="spellEnd"/>
       <w:r>
         <w:rPr>
           <w:lang w:val="en-US"/>
@@ -3036,308 +3088,6 @@
           <w:lang w:val="en-US"/>
         </w:rPr>
       </w:pPr>
-      <w:proofErr w:type="spellStart"/>
-      <w:r>
-        <w:rPr>
-          <w:lang w:val="en-US"/>
-        </w:rPr>
-        <w:t>tool_list</w:t>
-      </w:r>
-      <w:proofErr w:type="spellEnd"/>
-      <w:r>
-        <w:rPr>
-          <w:lang w:val="en-US"/>
-        </w:rPr>
-        <w:t xml:space="preserve"> = [</w:t>
-      </w:r>
-      <w:proofErr w:type="spellStart"/>
-      <w:r>
-        <w:rPr>
-          <w:lang w:val="en-US"/>
-        </w:rPr>
-        <w:t>gemini_tool</w:t>
-      </w:r>
-      <w:proofErr w:type="spellEnd"/>
-      <w:r>
-        <w:rPr>
-          <w:lang w:val="en-US"/>
-        </w:rPr>
-        <w:t xml:space="preserve">, </w:t>
-      </w:r>
-      <w:proofErr w:type="spellStart"/>
-      <w:r>
-        <w:rPr>
-          <w:lang w:val="en-US"/>
-        </w:rPr>
-        <w:t>ddg_tool</w:t>
-      </w:r>
-      <w:proofErr w:type="spellEnd"/>
-      <w:r>
-        <w:rPr>
-          <w:lang w:val="en-US"/>
-        </w:rPr>
-        <w:t>]</w:t>
-      </w:r>
-    </w:p>
-    <w:p>
-      <w:pPr>
-        <w:jc w:val="both"/>
-        <w:rPr>
-          <w:lang w:val="en-US"/>
-        </w:rPr>
-      </w:pPr>
-    </w:p>
-    <w:p>
-      <w:pPr>
-        <w:jc w:val="both"/>
-      </w:pPr>
-      <w:r>
-        <w:t># Criação do Agente</w:t>
-      </w:r>
-    </w:p>
-    <w:p>
-      <w:pPr>
-        <w:jc w:val="both"/>
-      </w:pPr>
-      <w:proofErr w:type="spellStart"/>
-      <w:r>
-        <w:t>tutor_agent</w:t>
-      </w:r>
-      <w:proofErr w:type="spellEnd"/>
-      <w:r>
-        <w:t xml:space="preserve"> = </w:t>
-      </w:r>
-      <w:proofErr w:type="gramStart"/>
-      <w:r>
-        <w:t>Agent(</w:t>
-      </w:r>
-      <w:proofErr w:type="gramEnd"/>
-    </w:p>
-    <w:p>
-      <w:pPr>
-        <w:jc w:val="both"/>
-      </w:pPr>
-      <w:r>
-        <w:t>    id="</w:t>
-      </w:r>
-      <w:proofErr w:type="spellStart"/>
-      <w:r>
-        <w:t>TutorDev</w:t>
-      </w:r>
-      <w:proofErr w:type="spellEnd"/>
-      <w:r>
-        <w:t>",</w:t>
-      </w:r>
-    </w:p>
-    <w:p>
-      <w:pPr>
-        <w:jc w:val="both"/>
-      </w:pPr>
-      <w:r>
-        <w:t xml:space="preserve">    </w:t>
-      </w:r>
-      <w:proofErr w:type="spellStart"/>
-      <w:r>
-        <w:t>name</w:t>
-      </w:r>
-      <w:proofErr w:type="spellEnd"/>
-      <w:r>
-        <w:t>=</w:t>
-      </w:r>
-      <w:proofErr w:type="spellStart"/>
-      <w:r>
-        <w:t>f"Tutor</w:t>
-      </w:r>
-      <w:proofErr w:type="spellEnd"/>
-      <w:r>
-        <w:t xml:space="preserve"> para </w:t>
-      </w:r>
-      <w:proofErr w:type="spellStart"/>
-      <w:r>
-        <w:t>devs</w:t>
-      </w:r>
-      <w:proofErr w:type="spellEnd"/>
-      <w:r>
-        <w:t xml:space="preserve"> iniciantes em </w:t>
-      </w:r>
-      <w:r>
-        <w:t>uma linguagem de programação</w:t>
-      </w:r>
-    </w:p>
-    <w:p>
-      <w:pPr>
-        <w:jc w:val="both"/>
-        <w:rPr>
-          <w:lang w:val="en-US"/>
-        </w:rPr>
-      </w:pPr>
-      <w:r>
-        <w:t xml:space="preserve">    </w:t>
-      </w:r>
-      <w:r>
-        <w:rPr>
-          <w:lang w:val="en-US"/>
-        </w:rPr>
-        <w:t># role=AGENTE_ROLE,</w:t>
-      </w:r>
-    </w:p>
-    <w:p>
-      <w:pPr>
-        <w:jc w:val="both"/>
-        <w:rPr>
-          <w:lang w:val="en-US"/>
-        </w:rPr>
-      </w:pPr>
-      <w:r>
-        <w:rPr>
-          <w:lang w:val="en-US"/>
-        </w:rPr>
-        <w:t>    # instructions=AGENTE_INSTRUCTIONS,</w:t>
-      </w:r>
-    </w:p>
-    <w:p>
-      <w:pPr>
-        <w:jc w:val="both"/>
-        <w:rPr>
-          <w:lang w:val="en-US"/>
-        </w:rPr>
-      </w:pPr>
-      <w:r>
-        <w:rPr>
-          <w:lang w:val="en-US"/>
-        </w:rPr>
-        <w:t>    model=</w:t>
-      </w:r>
-      <w:proofErr w:type="spellStart"/>
-      <w:r>
-        <w:rPr>
-          <w:lang w:val="en-US"/>
-        </w:rPr>
-        <w:t>gemini_model</w:t>
-      </w:r>
-      <w:proofErr w:type="spellEnd"/>
-      <w:r>
-        <w:rPr>
-          <w:lang w:val="en-US"/>
-        </w:rPr>
-        <w:t xml:space="preserve">, </w:t>
-      </w:r>
-    </w:p>
-    <w:p>
-      <w:pPr>
-        <w:jc w:val="both"/>
-        <w:rPr>
-          <w:lang w:val="en-US"/>
-        </w:rPr>
-      </w:pPr>
-      <w:r>
-        <w:rPr>
-          <w:lang w:val="en-US"/>
-        </w:rPr>
-        <w:t>    tools=</w:t>
-      </w:r>
-      <w:proofErr w:type="spellStart"/>
-      <w:r>
-        <w:rPr>
-          <w:lang w:val="en-US"/>
-        </w:rPr>
-        <w:t>tool_list</w:t>
-      </w:r>
-      <w:proofErr w:type="spellEnd"/>
-      <w:r>
-        <w:rPr>
-          <w:lang w:val="en-US"/>
-        </w:rPr>
-        <w:t>,</w:t>
-      </w:r>
-    </w:p>
-    <w:p>
-      <w:pPr>
-        <w:jc w:val="both"/>
-      </w:pPr>
-      <w:r>
-        <w:rPr>
-          <w:lang w:val="en-US"/>
-        </w:rPr>
-        <w:t xml:space="preserve">    </w:t>
-      </w:r>
-      <w:proofErr w:type="spellStart"/>
-      <w:r>
-        <w:t>markdown</w:t>
-      </w:r>
-      <w:proofErr w:type="spellEnd"/>
-      <w:r>
-        <w:t>=</w:t>
-      </w:r>
-      <w:proofErr w:type="spellStart"/>
-      <w:r>
-        <w:t>True</w:t>
-      </w:r>
-      <w:proofErr w:type="spellEnd"/>
-    </w:p>
-    <w:p>
-      <w:pPr>
-        <w:jc w:val="both"/>
-      </w:pPr>
-      <w:r>
-        <w:t>)</w:t>
-      </w:r>
-    </w:p>
-    <w:p>
-      <w:pPr>
-        <w:jc w:val="both"/>
-        <w:rPr>
-          <w:lang w:val="en-US"/>
-        </w:rPr>
-      </w:pPr>
-      <w:r>
-        <w:rPr>
-          <w:lang w:val="en-US"/>
-        </w:rPr>
-        <w:t>if __name__=="__main__":</w:t>
-      </w:r>
-    </w:p>
-    <w:p>
-      <w:pPr>
-        <w:jc w:val="both"/>
-        <w:rPr>
-          <w:lang w:val="en-US"/>
-        </w:rPr>
-      </w:pPr>
-      <w:r>
-        <w:rPr>
-          <w:lang w:val="en-US"/>
-        </w:rPr>
-        <w:t xml:space="preserve">    </w:t>
-      </w:r>
-      <w:r>
-        <w:rPr>
-          <w:lang w:val="en-US"/>
-        </w:rPr>
-        <w:t>print(</w:t>
-      </w:r>
-      <w:proofErr w:type="spellStart"/>
-      <w:r>
-        <w:rPr>
-          <w:lang w:val="en-US"/>
-        </w:rPr>
-        <w:t>tutor_agent.print_response</w:t>
-      </w:r>
-      <w:proofErr w:type="spellEnd"/>
-      <w:r>
-        <w:rPr>
-          <w:lang w:val="en-US"/>
-        </w:rPr>
-        <w:t>)</w:t>
-      </w:r>
-    </w:p>
-    <w:p>
-      <w:pPr>
-        <w:jc w:val="both"/>
-        <w:rPr>
-          <w:lang w:val="en-US"/>
-        </w:rPr>
-      </w:pPr>
       <w:r>
         <w:rPr>
           <w:lang w:val="en-US"/>
@@ -3405,15 +3155,7 @@
       </w:pPr>
       <w:r>
         <w:lastRenderedPageBreak/>
-        <w:t xml:space="preserve">Vamos criar uma mensagem de </w:t>
-      </w:r>
-      <w:proofErr w:type="gramStart"/>
-      <w:r>
-        <w:t>boas vindas</w:t>
-      </w:r>
-      <w:proofErr w:type="gramEnd"/>
-      <w:r>
-        <w:t xml:space="preserve"> e nesta incluir a instrução para que o usuário digite a linguagem que quer treinar</w:t>
+        <w:t>Vamos criar uma mensagem de boas vindas e nesta incluir a instrução para que o usuário digite a linguagem que quer treinar</w:t>
       </w:r>
       <w:r>
         <w:t>, e depois faça solicitações ao agente.</w:t>
@@ -3528,7 +3270,6 @@
         <w:t xml:space="preserve">rom </w:t>
       </w:r>
       <w:proofErr w:type="spellStart"/>
-      <w:proofErr w:type="gramStart"/>
       <w:r>
         <w:rPr>
           <w:lang w:val="en-US"/>
@@ -3536,7 +3277,6 @@
         <w:t>agno.agent</w:t>
       </w:r>
       <w:proofErr w:type="spellEnd"/>
-      <w:proofErr w:type="gramEnd"/>
       <w:r>
         <w:rPr>
           <w:lang w:val="en-US"/>
@@ -3564,19 +3304,11 @@
         <w:t xml:space="preserve">from </w:t>
       </w:r>
       <w:proofErr w:type="spellStart"/>
-      <w:proofErr w:type="gramStart"/>
-      <w:r>
-        <w:rPr>
-          <w:lang w:val="en-US"/>
-        </w:rPr>
-        <w:t>agno.models</w:t>
-      </w:r>
-      <w:proofErr w:type="gramEnd"/>
-      <w:r>
-        <w:rPr>
-          <w:lang w:val="en-US"/>
-        </w:rPr>
-        <w:t>.google</w:t>
+      <w:r>
+        <w:rPr>
+          <w:lang w:val="en-US"/>
+        </w:rPr>
+        <w:t>agno.models.google</w:t>
       </w:r>
       <w:proofErr w:type="spellEnd"/>
       <w:r>
@@ -3600,29 +3332,13 @@
         <w:t xml:space="preserve">from </w:t>
       </w:r>
       <w:proofErr w:type="spellStart"/>
-      <w:proofErr w:type="gramStart"/>
-      <w:r>
-        <w:rPr>
-          <w:lang w:val="en-US"/>
-        </w:rPr>
-        <w:t>agno.tools</w:t>
-      </w:r>
-      <w:proofErr w:type="gramEnd"/>
-      <w:r>
-        <w:rPr>
-          <w:lang w:val="en-US"/>
-        </w:rPr>
-        <w:t>.</w:t>
-      </w:r>
-      <w:proofErr w:type="gramStart"/>
-      <w:r>
-        <w:rPr>
-          <w:lang w:val="en-US"/>
-        </w:rPr>
-        <w:t>models.gemini</w:t>
-      </w:r>
-      <w:proofErr w:type="spellEnd"/>
-      <w:proofErr w:type="gramEnd"/>
+      <w:r>
+        <w:rPr>
+          <w:lang w:val="en-US"/>
+        </w:rPr>
+        <w:t>agno.tools.models.gemini</w:t>
+      </w:r>
+      <w:proofErr w:type="spellEnd"/>
       <w:r>
         <w:rPr>
           <w:lang w:val="en-US"/>
@@ -3652,29 +3368,13 @@
         <w:t xml:space="preserve">from </w:t>
       </w:r>
       <w:proofErr w:type="spellStart"/>
-      <w:proofErr w:type="gramStart"/>
-      <w:r>
-        <w:rPr>
-          <w:lang w:val="en-US"/>
-        </w:rPr>
-        <w:t>agno.tools</w:t>
-      </w:r>
-      <w:proofErr w:type="gramEnd"/>
-      <w:r>
-        <w:rPr>
-          <w:lang w:val="en-US"/>
-        </w:rPr>
-        <w:t>.</w:t>
-      </w:r>
-      <w:proofErr w:type="gramStart"/>
-      <w:r>
-        <w:rPr>
-          <w:lang w:val="en-US"/>
-        </w:rPr>
-        <w:t>tools.duckduckgo</w:t>
-      </w:r>
-      <w:proofErr w:type="spellEnd"/>
-      <w:proofErr w:type="gramEnd"/>
+      <w:r>
+        <w:rPr>
+          <w:lang w:val="en-US"/>
+        </w:rPr>
+        <w:t>agno.tools.tools.duckduckgo</w:t>
+      </w:r>
+      <w:proofErr w:type="spellEnd"/>
       <w:r>
         <w:rPr>
           <w:lang w:val="en-US"/>
@@ -3696,17 +3396,140 @@
       </w:pPr>
       <w:proofErr w:type="spellStart"/>
       <w:r>
-        <w:t>load_</w:t>
-      </w:r>
-      <w:proofErr w:type="gramStart"/>
-      <w:r>
-        <w:t>dotenv</w:t>
-      </w:r>
-      <w:proofErr w:type="spellEnd"/>
-      <w:r>
-        <w:t>(</w:t>
-      </w:r>
-      <w:proofErr w:type="gramEnd"/>
+        <w:t>load_dotenv</w:t>
+      </w:r>
+      <w:proofErr w:type="spellEnd"/>
+      <w:r>
+        <w:t>()</w:t>
+      </w:r>
+    </w:p>
+    <w:p>
+      <w:pPr>
+        <w:jc w:val="both"/>
+      </w:pPr>
+    </w:p>
+    <w:p>
+      <w:pPr>
+        <w:jc w:val="both"/>
+      </w:pPr>
+      <w:r>
+        <w:t>#-----------------------------</w:t>
+      </w:r>
+    </w:p>
+    <w:p>
+      <w:pPr>
+        <w:jc w:val="both"/>
+      </w:pPr>
+      <w:r>
+        <w:t xml:space="preserve"># </w:t>
+      </w:r>
+      <w:proofErr w:type="spellStart"/>
+      <w:r>
+        <w:t>Definiçao</w:t>
+      </w:r>
+      <w:proofErr w:type="spellEnd"/>
+      <w:r>
+        <w:t xml:space="preserve"> do Agente</w:t>
+      </w:r>
+    </w:p>
+    <w:p>
+      <w:pPr>
+        <w:jc w:val="both"/>
+      </w:pPr>
+      <w:r>
+        <w:t>#-----------------------------</w:t>
+      </w:r>
+    </w:p>
+    <w:p>
+      <w:pPr>
+        <w:jc w:val="both"/>
+      </w:pPr>
+      <w:r>
+        <w:t xml:space="preserve"># As </w:t>
+      </w:r>
+      <w:proofErr w:type="spellStart"/>
+      <w:r>
+        <w:t>Instructions</w:t>
+      </w:r>
+      <w:proofErr w:type="spellEnd"/>
+      <w:r>
+        <w:t xml:space="preserve"> definem o COMO ele deve se comportar.</w:t>
+      </w:r>
+    </w:p>
+    <w:p>
+      <w:pPr>
+        <w:jc w:val="both"/>
+      </w:pPr>
+      <w:r>
+        <w:t># O Role define o propósito do agente. Deve ser focado e pedagógico.</w:t>
+      </w:r>
+    </w:p>
+    <w:p>
+      <w:pPr>
+        <w:jc w:val="both"/>
+      </w:pPr>
+      <w:r>
+        <w:t>AGENTE_ROLE = (</w:t>
+      </w:r>
+    </w:p>
+    <w:p>
+      <w:pPr>
+        <w:jc w:val="both"/>
+      </w:pPr>
+      <w:r>
+        <w:t xml:space="preserve">   "Você é um Tutor Socrático de Pensamento Computacional e Programação em </w:t>
+      </w:r>
+      <w:r>
+        <w:t>uma linguagem solicitada pelo usuário</w:t>
+      </w:r>
+      <w:r>
+        <w:t>. "</w:t>
+      </w:r>
+    </w:p>
+    <w:p>
+      <w:pPr>
+        <w:jc w:val="both"/>
+      </w:pPr>
+      <w:r>
+        <w:t>    "Seu objetivo é ajudar o usuário iniciante a desenvolver habilidades como "</w:t>
+      </w:r>
+    </w:p>
+    <w:p>
+      <w:pPr>
+        <w:jc w:val="both"/>
+      </w:pPr>
+      <w:r>
+        <w:t>    "Decomposição, Abstração, Reconhecimento de Padrões e Algoritmos. "</w:t>
+      </w:r>
+    </w:p>
+    <w:p>
+      <w:pPr>
+        <w:jc w:val="both"/>
+      </w:pPr>
+      <w:r>
+        <w:t>    "Sua função principal NÃO é dar a resposta final, mas guiar o usuário com perguntas "</w:t>
+      </w:r>
+    </w:p>
+    <w:p>
+      <w:pPr>
+        <w:jc w:val="both"/>
+      </w:pPr>
+      <w:r>
+        <w:t>    "e exercícios, que estimulam o raciocínio lógico. Use a ferramenta de busca SOMENTE "</w:t>
+      </w:r>
+    </w:p>
+    <w:p>
+      <w:pPr>
+        <w:jc w:val="both"/>
+      </w:pPr>
+      <w:r>
+        <w:t>    "para fornecer referências de sintaxe ou exemplos, se necessário, e mantenha o foco na lógica."</w:t>
+      </w:r>
+    </w:p>
+    <w:p>
+      <w:pPr>
+        <w:jc w:val="both"/>
+      </w:pPr>
       <w:r>
         <w:t>)</w:t>
       </w:r>
@@ -3721,137 +3544,6 @@
         <w:jc w:val="both"/>
       </w:pPr>
       <w:r>
-        <w:t>#-----------------------------</w:t>
-      </w:r>
-    </w:p>
-    <w:p>
-      <w:pPr>
-        <w:jc w:val="both"/>
-      </w:pPr>
-      <w:r>
-        <w:t xml:space="preserve"># </w:t>
-      </w:r>
-      <w:proofErr w:type="spellStart"/>
-      <w:r>
-        <w:t>Definiçao</w:t>
-      </w:r>
-      <w:proofErr w:type="spellEnd"/>
-      <w:r>
-        <w:t xml:space="preserve"> do Agente</w:t>
-      </w:r>
-    </w:p>
-    <w:p>
-      <w:pPr>
-        <w:jc w:val="both"/>
-      </w:pPr>
-      <w:r>
-        <w:t>#-----------------------------</w:t>
-      </w:r>
-    </w:p>
-    <w:p>
-      <w:pPr>
-        <w:jc w:val="both"/>
-      </w:pPr>
-      <w:r>
-        <w:t xml:space="preserve"># As </w:t>
-      </w:r>
-      <w:proofErr w:type="spellStart"/>
-      <w:r>
-        <w:t>Instructions</w:t>
-      </w:r>
-      <w:proofErr w:type="spellEnd"/>
-      <w:r>
-        <w:t xml:space="preserve"> definem o COMO ele deve se comportar.</w:t>
-      </w:r>
-    </w:p>
-    <w:p>
-      <w:pPr>
-        <w:jc w:val="both"/>
-      </w:pPr>
-      <w:r>
-        <w:t># O Role define o propósito do agente. Deve ser focado e pedagógico.</w:t>
-      </w:r>
-    </w:p>
-    <w:p>
-      <w:pPr>
-        <w:jc w:val="both"/>
-      </w:pPr>
-      <w:r>
-        <w:t>AGENTE_ROLE = (</w:t>
-      </w:r>
-    </w:p>
-    <w:p>
-      <w:pPr>
-        <w:jc w:val="both"/>
-      </w:pPr>
-      <w:r>
-        <w:t xml:space="preserve">   "Você é um Tutor Socrático de Pensamento Computacional e Programação em </w:t>
-      </w:r>
-      <w:r>
-        <w:t>uma linguagem solicitada pelo usuário</w:t>
-      </w:r>
-      <w:r>
-        <w:t>. "</w:t>
-      </w:r>
-    </w:p>
-    <w:p>
-      <w:pPr>
-        <w:jc w:val="both"/>
-      </w:pPr>
-      <w:r>
-        <w:t>    "Seu objetivo é ajudar o usuário iniciante a desenvolver habilidades como "</w:t>
-      </w:r>
-    </w:p>
-    <w:p>
-      <w:pPr>
-        <w:jc w:val="both"/>
-      </w:pPr>
-      <w:r>
-        <w:t>    "Decomposição, Abstração, Reconhecimento de Padrões e Algoritmos. "</w:t>
-      </w:r>
-    </w:p>
-    <w:p>
-      <w:pPr>
-        <w:jc w:val="both"/>
-      </w:pPr>
-      <w:r>
-        <w:t>    "Sua função principal NÃO é dar a resposta final, mas guiar o usuário com perguntas "</w:t>
-      </w:r>
-    </w:p>
-    <w:p>
-      <w:pPr>
-        <w:jc w:val="both"/>
-      </w:pPr>
-      <w:r>
-        <w:t>    "e exercícios, que estimulam o raciocínio lógico. Use a ferramenta de busca SOMENTE "</w:t>
-      </w:r>
-    </w:p>
-    <w:p>
-      <w:pPr>
-        <w:jc w:val="both"/>
-      </w:pPr>
-      <w:r>
-        <w:t>    "para fornecer referências de sintaxe ou exemplos, se necessário, e mantenha o foco na lógica."</w:t>
-      </w:r>
-    </w:p>
-    <w:p>
-      <w:pPr>
-        <w:jc w:val="both"/>
-      </w:pPr>
-      <w:r>
-        <w:t>)</w:t>
-      </w:r>
-    </w:p>
-    <w:p>
-      <w:pPr>
-        <w:jc w:val="both"/>
-      </w:pPr>
-    </w:p>
-    <w:p>
-      <w:pPr>
-        <w:jc w:val="both"/>
-      </w:pPr>
-      <w:r>
         <w:t>AGENTE_INSTRUCTIONS = [</w:t>
       </w:r>
     </w:p>
@@ -3989,13 +3681,8 @@
         <w:jc w:val="both"/>
       </w:pPr>
       <w:r>
-        <w:t xml:space="preserve"># Instancia </w:t>
-      </w:r>
-      <w:proofErr w:type="gramStart"/>
-      <w:r>
-        <w:t>da ferramentas</w:t>
-      </w:r>
-      <w:proofErr w:type="gramEnd"/>
+        <w:t># Instancia da ferramentas</w:t>
+      </w:r>
     </w:p>
     <w:p>
       <w:pPr>
@@ -4010,17 +3697,12 @@
         <w:t xml:space="preserve"> = </w:t>
       </w:r>
       <w:proofErr w:type="spellStart"/>
-      <w:proofErr w:type="gramStart"/>
       <w:r>
         <w:t>GeminiTools</w:t>
       </w:r>
       <w:proofErr w:type="spellEnd"/>
       <w:r>
-        <w:t>(</w:t>
-      </w:r>
-      <w:proofErr w:type="gramEnd"/>
-      <w:r>
-        <w:t>)</w:t>
+        <w:t>()</w:t>
       </w:r>
     </w:p>
     <w:p>
@@ -4045,7 +3727,6 @@
         <w:t xml:space="preserve"> = </w:t>
       </w:r>
       <w:proofErr w:type="spellStart"/>
-      <w:proofErr w:type="gramStart"/>
       <w:r>
         <w:rPr>
           <w:lang w:val="en-US"/>
@@ -4057,14 +3738,7 @@
         <w:rPr>
           <w:lang w:val="en-US"/>
         </w:rPr>
-        <w:t>(</w:t>
-      </w:r>
-      <w:proofErr w:type="gramEnd"/>
-      <w:r>
-        <w:rPr>
-          <w:lang w:val="en-US"/>
-        </w:rPr>
-        <w:t>)</w:t>
+        <w:t>()</w:t>
       </w:r>
     </w:p>
     <w:p>
@@ -4143,13 +3817,8 @@
       </w:r>
       <w:proofErr w:type="spellEnd"/>
       <w:r>
-        <w:t xml:space="preserve"> = </w:t>
-      </w:r>
-      <w:proofErr w:type="gramStart"/>
-      <w:r>
-        <w:t>Agent(</w:t>
-      </w:r>
-      <w:proofErr w:type="gramEnd"/>
+        <w:t xml:space="preserve"> = Agent(</w:t>
+      </w:r>
     </w:p>
     <w:p>
       <w:pPr>
@@ -4348,574 +4017,464 @@
       </w:r>
       <w:proofErr w:type="spellEnd"/>
       <w:r>
+        <w:t xml:space="preserve"> Boas Vindas</w:t>
+      </w:r>
+    </w:p>
+    <w:p>
+      <w:pPr>
+        <w:jc w:val="both"/>
+      </w:pPr>
+      <w:r>
+        <w:t>    print("</w:t>
+      </w:r>
+      <w:r>
+        <w:rPr>
+          <w:rFonts w:ascii="Segoe UI Emoji" w:hAnsi="Segoe UI Emoji" w:cs="Segoe UI Emoji"/>
+        </w:rPr>
+        <w:t>🤖</w:t>
+      </w:r>
+      <w:r>
+        <w:t xml:space="preserve"> --- TUTOR SOCRÁTICO DE PENSAMENTO COMPUTACIONAL --- </w:t>
+      </w:r>
+      <w:r>
+        <w:rPr>
+          <w:rFonts w:ascii="Segoe UI Emoji" w:hAnsi="Segoe UI Emoji" w:cs="Segoe UI Emoji"/>
+        </w:rPr>
+        <w:t>🤖</w:t>
+      </w:r>
+      <w:r>
+        <w:t>")</w:t>
+      </w:r>
+    </w:p>
+    <w:p>
+      <w:pPr>
+        <w:jc w:val="both"/>
+      </w:pPr>
+      <w:r>
+        <w:t>    print(</w:t>
+      </w:r>
+      <w:proofErr w:type="spellStart"/>
+      <w:r>
+        <w:t>f"Olá</w:t>
+      </w:r>
+      <w:proofErr w:type="spellEnd"/>
+      <w:r>
+        <w:t xml:space="preserve">! Eu sou seu </w:t>
+      </w:r>
+      <w:proofErr w:type="spellStart"/>
+      <w:r>
+        <w:t>TutorDev</w:t>
+      </w:r>
+      <w:proofErr w:type="spellEnd"/>
+      <w:r>
+        <w:t xml:space="preserve"> em {LINGUAGEM_ESCOLHIDA}, focado em te ajudar com o **Pensamento Computacional**.")</w:t>
+      </w:r>
+    </w:p>
+    <w:p>
+      <w:pPr>
+        <w:jc w:val="both"/>
+      </w:pPr>
+      <w:r>
+        <w:t>    print("Para começarmos, por favor, me **informe a linguagem** que você quer aprender ou se preparar para sua primeira vaga (</w:t>
+      </w:r>
+      <w:proofErr w:type="spellStart"/>
+      <w:r>
+        <w:t>ex</w:t>
+      </w:r>
+      <w:proofErr w:type="spellEnd"/>
+      <w:r>
+        <w:t>: 'Python', '</w:t>
+      </w:r>
+      <w:proofErr w:type="spellStart"/>
+      <w:r>
+        <w:t>JavaScript</w:t>
+      </w:r>
+      <w:proofErr w:type="spellEnd"/>
+      <w:r>
+        <w:t>', etc.).")</w:t>
+      </w:r>
+    </w:p>
+    <w:p>
+      <w:pPr>
+        <w:jc w:val="both"/>
+      </w:pPr>
+      <w:r>
+        <w:t>    print("Você pode encerrar a sessão a qualquer momento digitando: 'sair' ou '</w:t>
+      </w:r>
+      <w:proofErr w:type="spellStart"/>
+      <w:r>
+        <w:t>exit</w:t>
+      </w:r>
+      <w:proofErr w:type="spellEnd"/>
+      <w:r>
+        <w:t>'.")</w:t>
+      </w:r>
+    </w:p>
+    <w:p>
+      <w:pPr>
+        <w:jc w:val="both"/>
+      </w:pPr>
+      <w:r>
+        <w:t>    print("-" * 35)</w:t>
+      </w:r>
+    </w:p>
+    <w:p>
+      <w:pPr>
+        <w:jc w:val="both"/>
+      </w:pPr>
+    </w:p>
+    <w:p>
+      <w:pPr>
+        <w:jc w:val="both"/>
+      </w:pPr>
+      <w:r>
+        <w:t>    # Loop de interação contínua</w:t>
+      </w:r>
+    </w:p>
+    <w:p>
+      <w:pPr>
+        <w:jc w:val="both"/>
+      </w:pPr>
+      <w:r>
+        <w:t xml:space="preserve">    </w:t>
+      </w:r>
+      <w:proofErr w:type="spellStart"/>
+      <w:r>
+        <w:t>while</w:t>
+      </w:r>
+      <w:proofErr w:type="spellEnd"/>
+      <w:r>
         <w:t xml:space="preserve"> </w:t>
       </w:r>
-      <w:proofErr w:type="gramStart"/>
-      <w:r>
-        <w:t>Boas Vindas</w:t>
-      </w:r>
-      <w:proofErr w:type="gramEnd"/>
-    </w:p>
-    <w:p>
-      <w:pPr>
-        <w:jc w:val="both"/>
-      </w:pPr>
-      <w:r>
-        <w:t xml:space="preserve">    </w:t>
-      </w:r>
-      <w:proofErr w:type="gramStart"/>
-      <w:r>
-        <w:t>print(</w:t>
-      </w:r>
-      <w:proofErr w:type="gramEnd"/>
-      <w:r>
-        <w:t>"</w:t>
+      <w:proofErr w:type="spellStart"/>
+      <w:r>
+        <w:t>True</w:t>
+      </w:r>
+      <w:proofErr w:type="spellEnd"/>
+      <w:r>
+        <w:t>:</w:t>
+      </w:r>
+    </w:p>
+    <w:p>
+      <w:pPr>
+        <w:jc w:val="both"/>
+      </w:pPr>
+      <w:r>
+        <w:t xml:space="preserve">        </w:t>
+      </w:r>
+      <w:proofErr w:type="spellStart"/>
+      <w:r>
+        <w:t>user_input</w:t>
+      </w:r>
+      <w:proofErr w:type="spellEnd"/>
+      <w:r>
+        <w:t xml:space="preserve"> = input("Você: ")</w:t>
+      </w:r>
+    </w:p>
+    <w:p>
+      <w:pPr>
+        <w:jc w:val="both"/>
+      </w:pPr>
+    </w:p>
+    <w:p>
+      <w:pPr>
+        <w:jc w:val="both"/>
+      </w:pPr>
+      <w:r>
+        <w:t>        # Verificar o comando de saída</w:t>
+      </w:r>
+    </w:p>
+    <w:p>
+      <w:pPr>
+        <w:jc w:val="both"/>
+        <w:rPr>
+          <w:lang w:val="en-US"/>
+        </w:rPr>
+      </w:pPr>
+      <w:r>
+        <w:t xml:space="preserve">        </w:t>
+      </w:r>
+      <w:r>
+        <w:rPr>
+          <w:lang w:val="en-US"/>
+        </w:rPr>
+        <w:t xml:space="preserve">if </w:t>
+      </w:r>
+      <w:proofErr w:type="spellStart"/>
+      <w:r>
+        <w:rPr>
+          <w:lang w:val="en-US"/>
+        </w:rPr>
+        <w:t>user_input.lower</w:t>
+      </w:r>
+      <w:proofErr w:type="spellEnd"/>
+      <w:r>
+        <w:rPr>
+          <w:lang w:val="en-US"/>
+        </w:rPr>
+        <w:t>() in ['</w:t>
+      </w:r>
+      <w:proofErr w:type="spellStart"/>
+      <w:r>
+        <w:rPr>
+          <w:lang w:val="en-US"/>
+        </w:rPr>
+        <w:t>sair</w:t>
+      </w:r>
+      <w:proofErr w:type="spellEnd"/>
+      <w:r>
+        <w:rPr>
+          <w:lang w:val="en-US"/>
+        </w:rPr>
+        <w:t>', 'exit', 'quit']:</w:t>
+      </w:r>
+    </w:p>
+    <w:p>
+      <w:pPr>
+        <w:jc w:val="both"/>
+      </w:pPr>
+      <w:r>
+        <w:rPr>
+          <w:lang w:val="en-US"/>
+        </w:rPr>
+        <w:t xml:space="preserve">            </w:t>
+      </w:r>
+      <w:r>
+        <w:t>print("-"*35)</w:t>
+      </w:r>
+    </w:p>
+    <w:p>
+      <w:pPr>
+        <w:jc w:val="both"/>
+      </w:pPr>
+      <w:r>
+        <w:t>            print("</w:t>
       </w:r>
       <w:r>
         <w:rPr>
           <w:rFonts w:ascii="Segoe UI Emoji" w:hAnsi="Segoe UI Emoji" w:cs="Segoe UI Emoji"/>
         </w:rPr>
-        <w:t>🤖</w:t>
-      </w:r>
-      <w:r>
-        <w:t xml:space="preserve"> --- TUTOR SOCRÁTICO DE PENSAMENTO COMPUTACIONAL --- </w:t>
+        <w:t>👋</w:t>
+      </w:r>
+      <w:r>
+        <w:t xml:space="preserve"> Sessão encerrada. Até a próxima!")</w:t>
+      </w:r>
+    </w:p>
+    <w:p>
+      <w:pPr>
+        <w:jc w:val="both"/>
+      </w:pPr>
+      <w:r>
+        <w:t>            break</w:t>
+      </w:r>
+    </w:p>
+    <w:p>
+      <w:pPr>
+        <w:jc w:val="both"/>
+      </w:pPr>
+    </w:p>
+    <w:p>
+      <w:pPr>
+        <w:jc w:val="both"/>
+      </w:pPr>
+      <w:r>
+        <w:t>        # Verificar se a saída não está vazia</w:t>
+      </w:r>
+    </w:p>
+    <w:p>
+      <w:pPr>
+        <w:jc w:val="both"/>
+        <w:rPr>
+          <w:lang w:val="en-US"/>
+        </w:rPr>
+      </w:pPr>
+      <w:r>
+        <w:t xml:space="preserve">        </w:t>
+      </w:r>
+      <w:r>
+        <w:rPr>
+          <w:lang w:val="en-US"/>
+        </w:rPr>
+        <w:t xml:space="preserve">if not </w:t>
+      </w:r>
+      <w:proofErr w:type="spellStart"/>
+      <w:r>
+        <w:rPr>
+          <w:lang w:val="en-US"/>
+        </w:rPr>
+        <w:t>user_input.strip</w:t>
+      </w:r>
+      <w:proofErr w:type="spellEnd"/>
+      <w:r>
+        <w:rPr>
+          <w:lang w:val="en-US"/>
+        </w:rPr>
+        <w:t>():</w:t>
+      </w:r>
+    </w:p>
+    <w:p>
+      <w:pPr>
+        <w:jc w:val="both"/>
+      </w:pPr>
+      <w:r>
+        <w:rPr>
+          <w:lang w:val="en-US"/>
+        </w:rPr>
+        <w:t xml:space="preserve">            </w:t>
+      </w:r>
+      <w:r>
+        <w:t>continue</w:t>
+      </w:r>
+    </w:p>
+    <w:p>
+      <w:pPr>
+        <w:jc w:val="both"/>
+      </w:pPr>
+    </w:p>
+    <w:p>
+      <w:pPr>
+        <w:jc w:val="both"/>
+      </w:pPr>
+      <w:r>
+        <w:t xml:space="preserve">        </w:t>
+      </w:r>
+      <w:proofErr w:type="spellStart"/>
+      <w:r>
+        <w:t>try</w:t>
+      </w:r>
+      <w:proofErr w:type="spellEnd"/>
+      <w:r>
+        <w:t>:</w:t>
+      </w:r>
+    </w:p>
+    <w:p>
+      <w:pPr>
+        <w:jc w:val="both"/>
+      </w:pPr>
+      <w:r>
+        <w:t>            # Roda o agente com a entrada do usuário</w:t>
+      </w:r>
+    </w:p>
+    <w:p>
+      <w:pPr>
+        <w:jc w:val="both"/>
+      </w:pPr>
+      <w:r>
+        <w:t>            # Usamos o método .</w:t>
+      </w:r>
+      <w:proofErr w:type="spellStart"/>
+      <w:r>
+        <w:t>run</w:t>
+      </w:r>
+      <w:proofErr w:type="spellEnd"/>
+      <w:r>
+        <w:t>() do agente que é o mais adequado para interações sequenciais</w:t>
+      </w:r>
+    </w:p>
+    <w:p>
+      <w:pPr>
+        <w:jc w:val="both"/>
+      </w:pPr>
+      <w:r>
+        <w:t xml:space="preserve">            response = </w:t>
+      </w:r>
+      <w:proofErr w:type="spellStart"/>
+      <w:r>
+        <w:t>tutor_agent.run</w:t>
+      </w:r>
+      <w:proofErr w:type="spellEnd"/>
+      <w:r>
+        <w:t>(</w:t>
+      </w:r>
+      <w:proofErr w:type="spellStart"/>
+      <w:r>
+        <w:t>user_input</w:t>
+      </w:r>
+      <w:proofErr w:type="spellEnd"/>
+      <w:r>
+        <w:t>)</w:t>
+      </w:r>
+    </w:p>
+    <w:p>
+      <w:pPr>
+        <w:jc w:val="both"/>
+      </w:pPr>
+    </w:p>
+    <w:p>
+      <w:pPr>
+        <w:jc w:val="both"/>
+      </w:pPr>
+      <w:r>
+        <w:t>            # imprimir a resposta</w:t>
+      </w:r>
+    </w:p>
+    <w:p>
+      <w:pPr>
+        <w:jc w:val="both"/>
+      </w:pPr>
+      <w:r>
+        <w:t>            print(f"\</w:t>
+      </w:r>
+      <w:proofErr w:type="spellStart"/>
+      <w:r>
+        <w:t>nTutorDev</w:t>
+      </w:r>
+      <w:proofErr w:type="spellEnd"/>
+      <w:r>
+        <w:t>: {</w:t>
+      </w:r>
+      <w:proofErr w:type="spellStart"/>
+      <w:r>
+        <w:t>response.content</w:t>
+      </w:r>
+      <w:proofErr w:type="spellEnd"/>
+      <w:r>
+        <w:t>}\n")</w:t>
+      </w:r>
+    </w:p>
+    <w:p>
+      <w:pPr>
+        <w:jc w:val="both"/>
+      </w:pPr>
+      <w:r>
+        <w:t xml:space="preserve">        </w:t>
+      </w:r>
+    </w:p>
+    <w:p>
+      <w:pPr>
+        <w:jc w:val="both"/>
+      </w:pPr>
+      <w:r>
+        <w:t xml:space="preserve">        </w:t>
+      </w:r>
+      <w:proofErr w:type="spellStart"/>
+      <w:r>
+        <w:t>except</w:t>
+      </w:r>
+      <w:proofErr w:type="spellEnd"/>
+      <w:r>
+        <w:t xml:space="preserve"> </w:t>
+      </w:r>
+      <w:proofErr w:type="spellStart"/>
+      <w:r>
+        <w:t>Exception</w:t>
+      </w:r>
+      <w:proofErr w:type="spellEnd"/>
+      <w:r>
+        <w:t xml:space="preserve"> as e:</w:t>
+      </w:r>
+    </w:p>
+    <w:p>
+      <w:pPr>
+        <w:jc w:val="both"/>
+      </w:pPr>
+      <w:r>
+        <w:t>            print(f"\n</w:t>
       </w:r>
       <w:r>
         <w:rPr>
           <w:rFonts w:ascii="Segoe UI Emoji" w:hAnsi="Segoe UI Emoji" w:cs="Segoe UI Emoji"/>
         </w:rPr>
-        <w:t>🤖</w:t>
-      </w:r>
-      <w:r>
-        <w:t>")</w:t>
-      </w:r>
-    </w:p>
-    <w:p>
-      <w:pPr>
-        <w:jc w:val="both"/>
-      </w:pPr>
-      <w:r>
-        <w:t xml:space="preserve">    </w:t>
-      </w:r>
-      <w:proofErr w:type="gramStart"/>
-      <w:r>
-        <w:t>print(</w:t>
-      </w:r>
-      <w:proofErr w:type="spellStart"/>
-      <w:proofErr w:type="gramEnd"/>
-      <w:r>
-        <w:t>f"Olá</w:t>
-      </w:r>
-      <w:proofErr w:type="spellEnd"/>
-      <w:r>
-        <w:t xml:space="preserve">! Eu sou seu </w:t>
-      </w:r>
-      <w:proofErr w:type="spellStart"/>
-      <w:r>
-        <w:t>TutorDev</w:t>
-      </w:r>
-      <w:proofErr w:type="spellEnd"/>
-      <w:r>
-        <w:t xml:space="preserve"> em {LINGUAGEM_ESCOLHIDA}, focado em te ajudar com o **Pensamento Computacional**.")</w:t>
-      </w:r>
-    </w:p>
-    <w:p>
-      <w:pPr>
-        <w:jc w:val="both"/>
-      </w:pPr>
-      <w:r>
-        <w:t xml:space="preserve">    </w:t>
-      </w:r>
-      <w:proofErr w:type="gramStart"/>
-      <w:r>
-        <w:t>print(</w:t>
-      </w:r>
-      <w:proofErr w:type="gramEnd"/>
-      <w:r>
-        <w:t>"Para começarmos, por favor, me **informe a linguagem** que você quer aprender ou se preparar para sua primeira vaga (</w:t>
-      </w:r>
-      <w:proofErr w:type="spellStart"/>
-      <w:r>
-        <w:t>ex</w:t>
-      </w:r>
-      <w:proofErr w:type="spellEnd"/>
-      <w:r>
-        <w:t xml:space="preserve">: 'Python', </w:t>
-      </w:r>
-      <w:proofErr w:type="gramStart"/>
-      <w:r>
-        <w:t>'</w:t>
-      </w:r>
-      <w:proofErr w:type="spellStart"/>
-      <w:r>
-        <w:t>JavaScript</w:t>
-      </w:r>
-      <w:proofErr w:type="spellEnd"/>
-      <w:r>
-        <w:t>', etc.</w:t>
-      </w:r>
-      <w:proofErr w:type="gramEnd"/>
-      <w:r>
-        <w:t>).")</w:t>
-      </w:r>
-    </w:p>
-    <w:p>
-      <w:pPr>
-        <w:jc w:val="both"/>
-      </w:pPr>
-      <w:r>
-        <w:t xml:space="preserve">    </w:t>
-      </w:r>
-      <w:proofErr w:type="gramStart"/>
-      <w:r>
-        <w:t>print(</w:t>
-      </w:r>
-      <w:proofErr w:type="gramEnd"/>
-      <w:r>
-        <w:t>"Você pode encerrar a sessão a qualquer momento digitando: 'sair' ou '</w:t>
-      </w:r>
-      <w:proofErr w:type="spellStart"/>
-      <w:r>
-        <w:t>exit</w:t>
-      </w:r>
-      <w:proofErr w:type="spellEnd"/>
-      <w:r>
-        <w:t>'.")</w:t>
-      </w:r>
-    </w:p>
-    <w:p>
-      <w:pPr>
-        <w:jc w:val="both"/>
-      </w:pPr>
-      <w:r>
-        <w:t xml:space="preserve">    </w:t>
-      </w:r>
-      <w:proofErr w:type="gramStart"/>
-      <w:r>
-        <w:t>print(</w:t>
-      </w:r>
-      <w:proofErr w:type="gramEnd"/>
-      <w:r>
-        <w:t>"-" * 35)</w:t>
-      </w:r>
-    </w:p>
-    <w:p>
-      <w:pPr>
-        <w:jc w:val="both"/>
-      </w:pPr>
-    </w:p>
-    <w:p>
-      <w:pPr>
-        <w:jc w:val="both"/>
-      </w:pPr>
-      <w:r>
-        <w:t>    # Loop de interação contínua</w:t>
-      </w:r>
-    </w:p>
-    <w:p>
-      <w:pPr>
-        <w:jc w:val="both"/>
-      </w:pPr>
-      <w:r>
-        <w:t xml:space="preserve">    </w:t>
-      </w:r>
-      <w:proofErr w:type="spellStart"/>
-      <w:r>
-        <w:t>while</w:t>
-      </w:r>
-      <w:proofErr w:type="spellEnd"/>
-      <w:r>
-        <w:t xml:space="preserve"> </w:t>
-      </w:r>
-      <w:proofErr w:type="spellStart"/>
-      <w:r>
-        <w:t>True</w:t>
-      </w:r>
-      <w:proofErr w:type="spellEnd"/>
-      <w:r>
-        <w:t>:</w:t>
-      </w:r>
-    </w:p>
-    <w:p>
-      <w:pPr>
-        <w:jc w:val="both"/>
-      </w:pPr>
-      <w:r>
-        <w:t xml:space="preserve">        </w:t>
-      </w:r>
-      <w:proofErr w:type="spellStart"/>
-      <w:r>
-        <w:t>user_input</w:t>
-      </w:r>
-      <w:proofErr w:type="spellEnd"/>
-      <w:r>
-        <w:t xml:space="preserve"> = </w:t>
-      </w:r>
-      <w:proofErr w:type="gramStart"/>
-      <w:r>
-        <w:t>input(</w:t>
-      </w:r>
-      <w:proofErr w:type="gramEnd"/>
-      <w:r>
-        <w:t>"Você: ")</w:t>
-      </w:r>
-    </w:p>
-    <w:p>
-      <w:pPr>
-        <w:jc w:val="both"/>
-      </w:pPr>
-    </w:p>
-    <w:p>
-      <w:pPr>
-        <w:jc w:val="both"/>
-      </w:pPr>
-      <w:r>
-        <w:t>        # Verificar o comando de saída</w:t>
-      </w:r>
-    </w:p>
-    <w:p>
-      <w:pPr>
-        <w:jc w:val="both"/>
-        <w:rPr>
-          <w:lang w:val="en-US"/>
-        </w:rPr>
-      </w:pPr>
-      <w:r>
-        <w:t xml:space="preserve">        </w:t>
-      </w:r>
-      <w:r>
-        <w:rPr>
-          <w:lang w:val="en-US"/>
-        </w:rPr>
-        <w:t xml:space="preserve">if </w:t>
-      </w:r>
-      <w:proofErr w:type="spellStart"/>
-      <w:r>
-        <w:rPr>
-          <w:lang w:val="en-US"/>
-        </w:rPr>
-        <w:t>user_</w:t>
-      </w:r>
-      <w:proofErr w:type="gramStart"/>
-      <w:r>
-        <w:rPr>
-          <w:lang w:val="en-US"/>
-        </w:rPr>
-        <w:t>input.lower</w:t>
-      </w:r>
-      <w:proofErr w:type="spellEnd"/>
-      <w:proofErr w:type="gramEnd"/>
-      <w:r>
-        <w:rPr>
-          <w:lang w:val="en-US"/>
-        </w:rPr>
-        <w:t>() in ['</w:t>
-      </w:r>
-      <w:proofErr w:type="spellStart"/>
-      <w:r>
-        <w:rPr>
-          <w:lang w:val="en-US"/>
-        </w:rPr>
-        <w:t>sair</w:t>
-      </w:r>
-      <w:proofErr w:type="spellEnd"/>
-      <w:r>
-        <w:rPr>
-          <w:lang w:val="en-US"/>
-        </w:rPr>
-        <w:t>', 'exit', 'quit']:</w:t>
-      </w:r>
-    </w:p>
-    <w:p>
-      <w:pPr>
-        <w:jc w:val="both"/>
-      </w:pPr>
-      <w:r>
-        <w:rPr>
-          <w:lang w:val="en-US"/>
-        </w:rPr>
-        <w:t xml:space="preserve">            </w:t>
-      </w:r>
-      <w:proofErr w:type="gramStart"/>
-      <w:r>
-        <w:t>print(</w:t>
-      </w:r>
-      <w:proofErr w:type="gramEnd"/>
-      <w:r>
-        <w:t>"-"*35)</w:t>
-      </w:r>
-    </w:p>
-    <w:p>
-      <w:pPr>
-        <w:jc w:val="both"/>
-      </w:pPr>
-      <w:r>
-        <w:t xml:space="preserve">            </w:t>
-      </w:r>
-      <w:proofErr w:type="gramStart"/>
-      <w:r>
-        <w:t>print(</w:t>
-      </w:r>
-      <w:proofErr w:type="gramEnd"/>
-      <w:r>
-        <w:t>"</w:t>
-      </w:r>
-      <w:r>
-        <w:rPr>
-          <w:rFonts w:ascii="Segoe UI Emoji" w:hAnsi="Segoe UI Emoji" w:cs="Segoe UI Emoji"/>
-        </w:rPr>
-        <w:t>👋</w:t>
-      </w:r>
-      <w:r>
-        <w:t xml:space="preserve"> Sessão encerrada. Até a próxima!")</w:t>
-      </w:r>
-    </w:p>
-    <w:p>
-      <w:pPr>
-        <w:jc w:val="both"/>
-      </w:pPr>
-      <w:r>
-        <w:t>            break</w:t>
-      </w:r>
-    </w:p>
-    <w:p>
-      <w:pPr>
-        <w:jc w:val="both"/>
-      </w:pPr>
-    </w:p>
-    <w:p>
-      <w:pPr>
-        <w:jc w:val="both"/>
-      </w:pPr>
-      <w:r>
-        <w:t>        # Verificar se a saída não está vazia</w:t>
-      </w:r>
-    </w:p>
-    <w:p>
-      <w:pPr>
-        <w:jc w:val="both"/>
-        <w:rPr>
-          <w:lang w:val="en-US"/>
-        </w:rPr>
-      </w:pPr>
-      <w:r>
-        <w:t xml:space="preserve">        </w:t>
-      </w:r>
-      <w:r>
-        <w:rPr>
-          <w:lang w:val="en-US"/>
-        </w:rPr>
-        <w:t xml:space="preserve">if not </w:t>
-      </w:r>
-      <w:proofErr w:type="spellStart"/>
-      <w:r>
-        <w:rPr>
-          <w:lang w:val="en-US"/>
-        </w:rPr>
-        <w:t>user_</w:t>
-      </w:r>
-      <w:proofErr w:type="gramStart"/>
-      <w:r>
-        <w:rPr>
-          <w:lang w:val="en-US"/>
-        </w:rPr>
-        <w:t>input.strip</w:t>
-      </w:r>
-      <w:proofErr w:type="spellEnd"/>
-      <w:proofErr w:type="gramEnd"/>
-      <w:r>
-        <w:rPr>
-          <w:lang w:val="en-US"/>
-        </w:rPr>
-        <w:t>():</w:t>
-      </w:r>
-    </w:p>
-    <w:p>
-      <w:pPr>
-        <w:jc w:val="both"/>
-      </w:pPr>
-      <w:r>
-        <w:rPr>
-          <w:lang w:val="en-US"/>
-        </w:rPr>
-        <w:t xml:space="preserve">            </w:t>
-      </w:r>
-      <w:r>
-        <w:t>continue</w:t>
-      </w:r>
-    </w:p>
-    <w:p>
-      <w:pPr>
-        <w:jc w:val="both"/>
-      </w:pPr>
-    </w:p>
-    <w:p>
-      <w:pPr>
-        <w:jc w:val="both"/>
-      </w:pPr>
-      <w:r>
-        <w:t xml:space="preserve">        </w:t>
-      </w:r>
-      <w:proofErr w:type="spellStart"/>
-      <w:r>
-        <w:t>try</w:t>
-      </w:r>
-      <w:proofErr w:type="spellEnd"/>
-      <w:r>
-        <w:t>:</w:t>
-      </w:r>
-    </w:p>
-    <w:p>
-      <w:pPr>
-        <w:jc w:val="both"/>
-      </w:pPr>
-      <w:r>
-        <w:t>            # Roda o agente com a entrada do usuário</w:t>
-      </w:r>
-    </w:p>
-    <w:p>
-      <w:pPr>
-        <w:jc w:val="both"/>
-      </w:pPr>
-      <w:r>
-        <w:t xml:space="preserve">            # Usamos o </w:t>
-      </w:r>
-      <w:proofErr w:type="gramStart"/>
-      <w:r>
-        <w:t>método .</w:t>
-      </w:r>
-      <w:proofErr w:type="spellStart"/>
-      <w:r>
-        <w:t>run</w:t>
-      </w:r>
-      <w:proofErr w:type="spellEnd"/>
-      <w:proofErr w:type="gramEnd"/>
-      <w:r>
-        <w:t>() do agente que é o mais adequado para interações sequenciais</w:t>
-      </w:r>
-    </w:p>
-    <w:p>
-      <w:pPr>
-        <w:jc w:val="both"/>
-      </w:pPr>
-      <w:r>
-        <w:t xml:space="preserve">            response = </w:t>
-      </w:r>
-      <w:proofErr w:type="spellStart"/>
-      <w:r>
-        <w:t>tutor_agent.run</w:t>
-      </w:r>
-      <w:proofErr w:type="spellEnd"/>
-      <w:r>
-        <w:t>(</w:t>
-      </w:r>
-      <w:proofErr w:type="spellStart"/>
-      <w:r>
-        <w:t>user_input</w:t>
-      </w:r>
-      <w:proofErr w:type="spellEnd"/>
-      <w:r>
-        <w:t>)</w:t>
-      </w:r>
-    </w:p>
-    <w:p>
-      <w:pPr>
-        <w:jc w:val="both"/>
-      </w:pPr>
-    </w:p>
-    <w:p>
-      <w:pPr>
-        <w:jc w:val="both"/>
-      </w:pPr>
-      <w:r>
-        <w:t>            # imprimir a resposta</w:t>
-      </w:r>
-    </w:p>
-    <w:p>
-      <w:pPr>
-        <w:jc w:val="both"/>
-      </w:pPr>
-      <w:r>
-        <w:t xml:space="preserve">            </w:t>
-      </w:r>
-      <w:proofErr w:type="gramStart"/>
-      <w:r>
-        <w:t>print(</w:t>
-      </w:r>
-      <w:proofErr w:type="gramEnd"/>
-      <w:r>
-        <w:t>f"\</w:t>
-      </w:r>
-      <w:proofErr w:type="spellStart"/>
-      <w:r>
-        <w:t>nTutorDev</w:t>
-      </w:r>
-      <w:proofErr w:type="spellEnd"/>
-      <w:r>
-        <w:t>: {</w:t>
-      </w:r>
-      <w:proofErr w:type="spellStart"/>
-      <w:proofErr w:type="gramStart"/>
-      <w:r>
-        <w:t>response.content</w:t>
-      </w:r>
-      <w:proofErr w:type="spellEnd"/>
-      <w:proofErr w:type="gramEnd"/>
-      <w:r>
-        <w:t>}\n")</w:t>
-      </w:r>
-    </w:p>
-    <w:p>
-      <w:pPr>
-        <w:jc w:val="both"/>
-      </w:pPr>
-      <w:r>
-        <w:t xml:space="preserve">        </w:t>
-      </w:r>
-    </w:p>
-    <w:p>
-      <w:pPr>
-        <w:jc w:val="both"/>
-      </w:pPr>
-      <w:r>
-        <w:t xml:space="preserve">        </w:t>
-      </w:r>
-      <w:proofErr w:type="spellStart"/>
-      <w:r>
-        <w:t>except</w:t>
-      </w:r>
-      <w:proofErr w:type="spellEnd"/>
-      <w:r>
-        <w:t xml:space="preserve"> </w:t>
-      </w:r>
-      <w:proofErr w:type="spellStart"/>
-      <w:r>
-        <w:t>Exception</w:t>
-      </w:r>
-      <w:proofErr w:type="spellEnd"/>
-      <w:r>
-        <w:t xml:space="preserve"> as e:</w:t>
-      </w:r>
-    </w:p>
-    <w:p>
-      <w:pPr>
-        <w:jc w:val="both"/>
-      </w:pPr>
-      <w:r>
-        <w:t xml:space="preserve">            </w:t>
-      </w:r>
-      <w:proofErr w:type="gramStart"/>
-      <w:r>
-        <w:t>print(</w:t>
-      </w:r>
-      <w:proofErr w:type="gramEnd"/>
-      <w:r>
-        <w:t>f"\n</w:t>
-      </w:r>
-      <w:r>
-        <w:rPr>
-          <w:rFonts w:ascii="Segoe UI Emoji" w:hAnsi="Segoe UI Emoji" w:cs="Segoe UI Emoji"/>
-        </w:rPr>
         <w:t>❌</w:t>
       </w:r>
       <w:r>
@@ -4927,15 +4486,7 @@
         <w:jc w:val="both"/>
       </w:pPr>
       <w:r>
-        <w:t xml:space="preserve">            </w:t>
-      </w:r>
-      <w:proofErr w:type="gramStart"/>
-      <w:r>
-        <w:t>print(</w:t>
-      </w:r>
-      <w:proofErr w:type="gramEnd"/>
-      <w:r>
-        <w:t>"-"*35)</w:t>
+        <w:t>            print("-"*35)</w:t>
       </w:r>
     </w:p>
     <w:p>
@@ -4971,11 +4522,6 @@
       <w:pPr>
         <w:jc w:val="both"/>
       </w:pPr>
-    </w:p>
-    <w:p>
-      <w:pPr>
-        <w:jc w:val="both"/>
-      </w:pPr>
       <w:r>
         <w:t xml:space="preserve">Existe uma forma de você usar o </w:t>
       </w:r>
@@ -4992,6 +4538,17 @@
       <w:pPr>
         <w:jc w:val="both"/>
       </w:pPr>
+      <w:r>
+        <w:t xml:space="preserve">Caso queira ver a solução completa e o código final com suas atualizações  acessar o repositório deste projeto: </w:t>
+      </w:r>
+    </w:p>
+    <w:p>
+      <w:pPr>
+        <w:jc w:val="both"/>
+      </w:pPr>
+      <w:r>
+        <w:t>https://github.com/guedesindev/DIO_estudos/tree/main/agenteOS</w:t>
+      </w:r>
     </w:p>
     <w:p>
       <w:pPr>

</xml_diff>